<commit_message>
Correccion 03 - Agustin Bazan OK
</commit_message>
<xml_diff>
--- a/Desafios/Notas y Devoluciones 02.docx
+++ b/Desafios/Notas y Devoluciones 02.docx
@@ -1,6 +1,6 @@
 
 <file path=word/document.xml><?xml version="1.0" encoding="utf-8"?>
-<w:document xmlns:wpc="http://schemas.microsoft.com/office/word/2010/wordprocessingCanvas" xmlns:cx="http://schemas.microsoft.com/office/drawing/2014/chartex" xmlns:cx1="http://schemas.microsoft.com/office/drawing/2015/9/8/chartex" xmlns:cx2="http://schemas.microsoft.com/office/drawing/2015/10/21/chartex" xmlns:cx3="http://schemas.microsoft.com/office/drawing/2016/5/9/chartex" xmlns:cx4="http://schemas.microsoft.com/office/drawing/2016/5/10/chartex" xmlns:cx5="http://schemas.microsoft.com/office/drawing/2016/5/11/chartex" xmlns:cx6="http://schemas.microsoft.com/office/drawing/2016/5/12/chartex" xmlns:cx7="http://schemas.microsoft.com/office/drawing/2016/5/13/chartex" xmlns:cx8="http://schemas.microsoft.com/office/drawing/2016/5/14/chartex" xmlns:mc="http://schemas.openxmlformats.org/markup-compatibility/2006" xmlns:aink="http://schemas.microsoft.com/office/drawing/2016/ink" xmlns:am3d="http://schemas.microsoft.com/office/drawing/2017/model3d" xmlns:o="urn:schemas-microsoft-com:office:office" xmlns:oel="http://schemas.microsoft.com/office/2019/extlst" xmlns:r="http://schemas.openxmlformats.org/officeDocument/2006/relationships" xmlns:m="http://schemas.openxmlformats.org/officeDocument/2006/math" xmlns:v="urn:schemas-microsoft-com:vml" xmlns:wp14="http://schemas.microsoft.com/office/word/2010/wordprocessingDrawing" xmlns:wp="http://schemas.openxmlformats.org/drawingml/2006/wordprocessingDrawing" xmlns:w10="urn:schemas-microsoft-com:office:word" xmlns:w="http://schemas.openxmlformats.org/wordprocessingml/2006/main" xmlns:w14="http://schemas.microsoft.com/office/word/2010/wordml" xmlns:w15="http://schemas.microsoft.com/office/word/2012/wordml" xmlns:w16cex="http://schemas.microsoft.com/office/word/2018/wordml/cex" xmlns:w16cid="http://schemas.microsoft.com/office/word/2016/wordml/cid" xmlns:w16="http://schemas.microsoft.com/office/word/2018/wordml" xmlns:w16du="http://schemas.microsoft.com/office/word/2023/wordml/word16du" xmlns:w16sdtdh="http://schemas.microsoft.com/office/word/2020/wordml/sdtdatahash" xmlns:w16sdtfl="http://schemas.microsoft.com/office/word/2024/wordml/sdtformatlock" xmlns:w16se="http://schemas.microsoft.com/office/word/2015/wordml/symex" xmlns:wpg="http://schemas.microsoft.com/office/word/2010/wordprocessingGroup" xmlns:wpi="http://schemas.microsoft.com/office/word/2010/wordprocessingInk" xmlns:wne="http://schemas.microsoft.com/office/word/2006/wordml" xmlns:wps="http://schemas.microsoft.com/office/word/2010/wordprocessingShape" mc:Ignorable="w14 w15 w16se w16cid w16 w16cex w16sdtdh w16sdtfl w16du wp14">
+<w:document xmlns:wpc="http://schemas.microsoft.com/office/word/2010/wordprocessingCanvas" xmlns:cx="http://schemas.microsoft.com/office/drawing/2014/chartex" xmlns:cx1="http://schemas.microsoft.com/office/drawing/2015/9/8/chartex" xmlns:cx2="http://schemas.microsoft.com/office/drawing/2015/10/21/chartex" xmlns:cx3="http://schemas.microsoft.com/office/drawing/2016/5/9/chartex" xmlns:cx4="http://schemas.microsoft.com/office/drawing/2016/5/10/chartex" xmlns:cx5="http://schemas.microsoft.com/office/drawing/2016/5/11/chartex" xmlns:cx6="http://schemas.microsoft.com/office/drawing/2016/5/12/chartex" xmlns:cx7="http://schemas.microsoft.com/office/drawing/2016/5/13/chartex" xmlns:cx8="http://schemas.microsoft.com/office/drawing/2016/5/14/chartex" xmlns:mc="http://schemas.openxmlformats.org/markup-compatibility/2006" xmlns:aink="http://schemas.microsoft.com/office/drawing/2016/ink" xmlns:am3d="http://schemas.microsoft.com/office/drawing/2017/model3d" xmlns:o="urn:schemas-microsoft-com:office:office" xmlns:r="http://schemas.openxmlformats.org/officeDocument/2006/relationships" xmlns:m="http://schemas.openxmlformats.org/officeDocument/2006/math" xmlns:v="urn:schemas-microsoft-com:vml" xmlns:wp14="http://schemas.microsoft.com/office/word/2010/wordprocessingDrawing" xmlns:wp="http://schemas.openxmlformats.org/drawingml/2006/wordprocessingDrawing" xmlns:w10="urn:schemas-microsoft-com:office:word" xmlns:w="http://schemas.openxmlformats.org/wordprocessingml/2006/main" xmlns:w14="http://schemas.microsoft.com/office/word/2010/wordml" xmlns:w15="http://schemas.microsoft.com/office/word/2012/wordml" xmlns:w16cex="http://schemas.microsoft.com/office/word/2018/wordml/cex" xmlns:w16cid="http://schemas.microsoft.com/office/word/2016/wordml/cid" xmlns:w16="http://schemas.microsoft.com/office/word/2018/wordml" xmlns:w16sdtdh="http://schemas.microsoft.com/office/word/2020/wordml/sdtdatahash" xmlns:w16se="http://schemas.microsoft.com/office/word/2015/wordml/symex" xmlns:wpg="http://schemas.microsoft.com/office/word/2010/wordprocessingGroup" xmlns:wpi="http://schemas.microsoft.com/office/word/2010/wordprocessingInk" xmlns:wne="http://schemas.microsoft.com/office/word/2006/wordml" xmlns:wps="http://schemas.microsoft.com/office/word/2010/wordprocessingShape" mc:Ignorable="w14 w15 w16se w16cid w16 w16cex w16sdtdh wp14">
   <w:body>
     <w:p>
       <w:pPr>
@@ -10,6 +10,288 @@
           <w:bCs/>
         </w:rPr>
       </w:pPr>
+    </w:p>
+    <w:p>
+      <w:pPr>
+        <w:rPr>
+          <w:rFonts w:ascii="Segoe UI Emoji" w:hAnsi="Segoe UI Emoji" w:cs="Segoe UI Emoji"/>
+          <w:b/>
+          <w:bCs/>
+        </w:rPr>
+      </w:pPr>
+      <w:proofErr w:type="spellStart"/>
+      <w:r>
+        <w:rPr>
+          <w:rFonts w:ascii="Segoe UI Emoji" w:hAnsi="Segoe UI Emoji" w:cs="Segoe UI Emoji"/>
+          <w:b/>
+          <w:bCs/>
+        </w:rPr>
+        <w:t>Bazan</w:t>
+      </w:r>
+      <w:proofErr w:type="spellEnd"/>
+      <w:r>
+        <w:rPr>
+          <w:rFonts w:ascii="Segoe UI Emoji" w:hAnsi="Segoe UI Emoji" w:cs="Segoe UI Emoji"/>
+          <w:b/>
+          <w:bCs/>
+        </w:rPr>
+        <w:t xml:space="preserve"> </w:t>
+      </w:r>
+      <w:proofErr w:type="spellStart"/>
+      <w:r>
+        <w:rPr>
+          <w:rFonts w:ascii="Segoe UI Emoji" w:hAnsi="Segoe UI Emoji" w:cs="Segoe UI Emoji"/>
+          <w:b/>
+          <w:bCs/>
+        </w:rPr>
+        <w:t>Agustin</w:t>
+      </w:r>
+      <w:proofErr w:type="spellEnd"/>
+    </w:p>
+    <w:p>
+      <w:pPr>
+        <w:rPr>
+          <w:rFonts w:ascii="Segoe UI Emoji" w:hAnsi="Segoe UI Emoji" w:cs="Segoe UI Emoji"/>
+          <w:b/>
+          <w:bCs/>
+        </w:rPr>
+      </w:pPr>
+    </w:p>
+    <w:p>
+      <w:pPr>
+        <w:rPr>
+          <w:rFonts w:ascii="Segoe UI Emoji" w:hAnsi="Segoe UI Emoji" w:cs="Segoe UI Emoji"/>
+        </w:rPr>
+      </w:pPr>
+      <w:proofErr w:type="gramStart"/>
+      <w:r>
+        <w:rPr>
+          <w:rFonts w:ascii="Segoe UI Emoji" w:hAnsi="Segoe UI Emoji" w:cs="Segoe UI Emoji"/>
+        </w:rPr>
+        <w:t>🎉</w:t>
+      </w:r>
+      <w:r>
+        <w:t>¡</w:t>
+      </w:r>
+      <w:proofErr w:type="gramEnd"/>
+      <w:r>
+        <w:t xml:space="preserve">Felicitaciones por la entrega del Desafío 02! </w:t>
+      </w:r>
+      <w:r>
+        <w:rPr>
+          <w:rFonts w:ascii="Segoe UI Emoji" w:hAnsi="Segoe UI Emoji" w:cs="Segoe UI Emoji"/>
+        </w:rPr>
+        <w:t>🎉</w:t>
+      </w:r>
+    </w:p>
+    <w:p/>
+    <w:p>
+      <w:r>
+        <w:t>Agustín</w:t>
+      </w:r>
+      <w:r>
+        <w:t xml:space="preserve">, </w:t>
+      </w:r>
+      <w:r>
+        <w:t>te felicito</w:t>
+      </w:r>
+      <w:r>
+        <w:t xml:space="preserve"> por el trabajo que realizaste. </w:t>
+      </w:r>
+      <w:r>
+        <w:t>Los</w:t>
+      </w:r>
+      <w:r>
+        <w:t xml:space="preserve"> resultado</w:t>
+      </w:r>
+      <w:r>
+        <w:t>s logrados</w:t>
+      </w:r>
+      <w:r>
+        <w:t xml:space="preserve"> en </w:t>
+      </w:r>
+      <w:proofErr w:type="gramStart"/>
+      <w:r>
+        <w:t>los tres ejercicio</w:t>
+      </w:r>
+      <w:proofErr w:type="gramEnd"/>
+      <w:r>
+        <w:t xml:space="preserve"> es el correcto.</w:t>
+      </w:r>
+    </w:p>
+    <w:p/>
+    <w:p>
+      <w:r>
+        <w:t xml:space="preserve">La creación del documento </w:t>
+      </w:r>
+      <w:proofErr w:type="spellStart"/>
+      <w:r>
+        <w:t>html</w:t>
+      </w:r>
+      <w:proofErr w:type="spellEnd"/>
+      <w:r>
+        <w:t xml:space="preserve"> es correcto, implementaste imágenes correctamente</w:t>
+      </w:r>
+      <w:r>
+        <w:t xml:space="preserve"> </w:t>
+      </w:r>
+      <w:r>
+        <w:t>acá</w:t>
+      </w:r>
+      <w:r>
+        <w:t xml:space="preserve"> </w:t>
+      </w:r>
+      <w:proofErr w:type="spellStart"/>
+      <w:r>
+        <w:t>recorda</w:t>
+      </w:r>
+      <w:proofErr w:type="spellEnd"/>
+      <w:r>
+        <w:t xml:space="preserve"> que mejora la accesibilidad de tu proyecto agregar el atributo “</w:t>
+      </w:r>
+      <w:proofErr w:type="spellStart"/>
+      <w:r>
+        <w:t>alt</w:t>
+      </w:r>
+      <w:proofErr w:type="spellEnd"/>
+      <w:r>
+        <w:t xml:space="preserve">” a las </w:t>
+      </w:r>
+      <w:proofErr w:type="spellStart"/>
+      <w:r>
+        <w:t>imagenes</w:t>
+      </w:r>
+      <w:proofErr w:type="spellEnd"/>
+      <w:r>
+        <w:t xml:space="preserve">, el manejo de elementos de texto y encabezado </w:t>
+      </w:r>
+      <w:proofErr w:type="spellStart"/>
+      <w:r>
+        <w:t>tambien</w:t>
+      </w:r>
+      <w:proofErr w:type="spellEnd"/>
+      <w:r>
+        <w:t xml:space="preserve"> esta ok.</w:t>
+      </w:r>
+    </w:p>
+    <w:p/>
+    <w:p>
+      <w:r>
+        <w:t xml:space="preserve">En el ejercicio de restaurantes par que te queden centrados todos los elementos </w:t>
+      </w:r>
+      <w:r>
+        <w:t>podías</w:t>
+      </w:r>
+      <w:r>
+        <w:t xml:space="preserve"> aplicarle al tag del </w:t>
+      </w:r>
+      <w:proofErr w:type="spellStart"/>
+      <w:r>
+        <w:t>body</w:t>
+      </w:r>
+      <w:proofErr w:type="spellEnd"/>
+      <w:r>
+        <w:t xml:space="preserve"> la regla “</w:t>
+      </w:r>
+      <w:proofErr w:type="spellStart"/>
+      <w:r>
+        <w:t>text-align</w:t>
+      </w:r>
+      <w:proofErr w:type="spellEnd"/>
+      <w:r>
+        <w:t>: center”.</w:t>
+      </w:r>
+    </w:p>
+    <w:p/>
+    <w:p>
+      <w:r>
+        <w:t xml:space="preserve">Vinculaste correctamente una hoja de estilos externa al documento </w:t>
+      </w:r>
+      <w:proofErr w:type="spellStart"/>
+      <w:r>
+        <w:t>html</w:t>
+      </w:r>
+      <w:proofErr w:type="spellEnd"/>
+      <w:r>
+        <w:t xml:space="preserve">, los estilos aplicados con clases e </w:t>
+      </w:r>
+      <w:proofErr w:type="spellStart"/>
+      <w:r>
+        <w:t>id’s</w:t>
+      </w:r>
+      <w:proofErr w:type="spellEnd"/>
+      <w:r>
+        <w:t xml:space="preserve"> </w:t>
+      </w:r>
+      <w:proofErr w:type="spellStart"/>
+      <w:r>
+        <w:t>estan</w:t>
+      </w:r>
+      <w:proofErr w:type="spellEnd"/>
+      <w:r>
+        <w:t xml:space="preserve"> correctos.</w:t>
+      </w:r>
+    </w:p>
+    <w:p/>
+    <w:p/>
+    <w:p>
+      <w:r>
+        <w:t>Excelente trabajo ¡</w:t>
+      </w:r>
+    </w:p>
+    <w:p/>
+    <w:p>
+      <w:r>
+        <w:t xml:space="preserve">Tu nota en el Desafío 02 es: </w:t>
+      </w:r>
+      <w:r>
+        <w:rPr>
+          <w:b/>
+          <w:bCs/>
+        </w:rPr>
+        <w:t>9</w:t>
+      </w:r>
+    </w:p>
+    <w:p>
+      <w:pPr>
+        <w:pBdr>
+          <w:bottom w:val="single" w:sz="6" w:space="1" w:color="auto"/>
+        </w:pBdr>
+      </w:pPr>
+    </w:p>
+    <w:p>
+      <w:pPr>
+        <w:pBdr>
+          <w:bottom w:val="single" w:sz="6" w:space="1" w:color="auto"/>
+        </w:pBdr>
+      </w:pPr>
+    </w:p>
+    <w:p>
+      <w:pPr>
+        <w:rPr>
+          <w:rFonts w:ascii="Segoe UI Emoji" w:hAnsi="Segoe UI Emoji" w:cs="Segoe UI Emoji"/>
+          <w:b/>
+          <w:bCs/>
+        </w:rPr>
+      </w:pPr>
+    </w:p>
+    <w:p>
+      <w:pPr>
+        <w:rPr>
+          <w:rFonts w:ascii="Segoe UI Emoji" w:hAnsi="Segoe UI Emoji" w:cs="Segoe UI Emoji"/>
+          <w:b/>
+          <w:bCs/>
+        </w:rPr>
+      </w:pPr>
+    </w:p>
+    <w:p>
+      <w:pPr>
+        <w:rPr>
+          <w:rFonts w:ascii="Segoe UI Emoji" w:hAnsi="Segoe UI Emoji" w:cs="Segoe UI Emoji"/>
+          <w:b/>
+          <w:bCs/>
+        </w:rPr>
+      </w:pPr>
       <w:r>
         <w:rPr>
           <w:rFonts w:ascii="Segoe UI Emoji" w:hAnsi="Segoe UI Emoji" w:cs="Segoe UI Emoji"/>
@@ -84,6 +366,7 @@
     <w:p/>
     <w:p>
       <w:r>
+        <w:lastRenderedPageBreak/>
         <w:t xml:space="preserve">La creación del documento </w:t>
       </w:r>
       <w:proofErr w:type="spellStart"/>
@@ -114,7 +397,15 @@
       </w:r>
       <w:proofErr w:type="spellEnd"/>
       <w:r>
-        <w:t xml:space="preserve"> estan correctos.</w:t>
+        <w:t xml:space="preserve"> </w:t>
+      </w:r>
+      <w:proofErr w:type="spellStart"/>
+      <w:r>
+        <w:t>estan</w:t>
+      </w:r>
+      <w:proofErr w:type="spellEnd"/>
+      <w:r>
+        <w:t xml:space="preserve"> correctos.</w:t>
       </w:r>
     </w:p>
     <w:p/>
@@ -282,74 +573,66 @@
     <w:p/>
     <w:p>
       <w:r>
-        <w:t xml:space="preserve">Primeramente, quería felicitarte por el trabajo que realizaste. El resultado logrado en los 3 ejercicios es </w:t>
-      </w:r>
-      <w:r>
-        <w:t>el esperado</w:t>
-      </w:r>
+        <w:t>Primeramente, quería felicitarte por el trabajo que realizaste. El resultado logrado en los 3 ejercicios es el esperado.</w:t>
+      </w:r>
+    </w:p>
+    <w:p/>
+    <w:p>
+      <w:r>
+        <w:t xml:space="preserve">Los documentos </w:t>
+      </w:r>
+      <w:proofErr w:type="spellStart"/>
+      <w:r>
+        <w:t>html</w:t>
+      </w:r>
+      <w:proofErr w:type="spellEnd"/>
+      <w:r>
+        <w:t xml:space="preserve"> en los ejercicios estan correctamente creados, bien manejados los elementos de textos y encabezados.</w:t>
+      </w:r>
+    </w:p>
+    <w:p>
+      <w:proofErr w:type="spellStart"/>
+      <w:r>
+        <w:t>Buenisimo</w:t>
+      </w:r>
+      <w:proofErr w:type="spellEnd"/>
+      <w:r>
+        <w:t xml:space="preserve"> que completaste el atributo </w:t>
+      </w:r>
+      <w:proofErr w:type="spellStart"/>
+      <w:r>
+        <w:t>alt</w:t>
+      </w:r>
+      <w:proofErr w:type="spellEnd"/>
+      <w:r>
+        <w:t xml:space="preserve"> de las imágenes, esto ayuda a mejorar la accesibilidad de tu proyecto.</w:t>
+      </w:r>
+    </w:p>
+    <w:p/>
+    <w:p>
+      <w:r>
+        <w:t xml:space="preserve">Correcta la vinculación de la hoja de estilos al </w:t>
+      </w:r>
+      <w:proofErr w:type="spellStart"/>
+      <w:r>
+        <w:t>html</w:t>
+      </w:r>
+      <w:proofErr w:type="spellEnd"/>
+      <w:r>
+        <w:t xml:space="preserve">, genial que implementaste clases e </w:t>
+      </w:r>
+      <w:proofErr w:type="spellStart"/>
+      <w:r>
+        <w:t>id’s</w:t>
+      </w:r>
+      <w:proofErr w:type="spellEnd"/>
       <w:r>
         <w:t>.</w:t>
       </w:r>
     </w:p>
-    <w:p/>
-    <w:p>
-      <w:r>
-        <w:t xml:space="preserve">Los documentos </w:t>
-      </w:r>
-      <w:proofErr w:type="spellStart"/>
-      <w:r>
-        <w:t>html</w:t>
-      </w:r>
-      <w:proofErr w:type="spellEnd"/>
-      <w:r>
-        <w:t xml:space="preserve"> en los ejercicios estan </w:t>
-      </w:r>
-      <w:r>
-        <w:t>correctamente creados, bien manejados los elementos de textos y encabezados.</w:t>
-      </w:r>
-    </w:p>
-    <w:p>
-      <w:proofErr w:type="spellStart"/>
-      <w:r>
-        <w:t>Buenisimo</w:t>
-      </w:r>
-      <w:proofErr w:type="spellEnd"/>
-      <w:r>
-        <w:t xml:space="preserve"> que completaste el atributo </w:t>
-      </w:r>
-      <w:proofErr w:type="spellStart"/>
-      <w:r>
-        <w:t>alt</w:t>
-      </w:r>
-      <w:proofErr w:type="spellEnd"/>
-      <w:r>
-        <w:t xml:space="preserve"> de las imágenes, esto ayuda a mejorar la accesibilidad de tu proyecto.</w:t>
-      </w:r>
-    </w:p>
-    <w:p/>
-    <w:p>
-      <w:r>
-        <w:t xml:space="preserve">Correcta la vinculación de la hoja de estilos al </w:t>
-      </w:r>
-      <w:proofErr w:type="spellStart"/>
-      <w:r>
-        <w:t>html</w:t>
-      </w:r>
-      <w:proofErr w:type="spellEnd"/>
-      <w:r>
-        <w:t xml:space="preserve">, genial que implementaste clases e </w:t>
-      </w:r>
-      <w:proofErr w:type="spellStart"/>
-      <w:r>
-        <w:t>id’s</w:t>
-      </w:r>
-      <w:proofErr w:type="spellEnd"/>
-      <w:r>
-        <w:t>.</w:t>
-      </w:r>
-    </w:p>
-    <w:p>
-      <w:r>
+    <w:p>
+      <w:r>
+        <w:lastRenderedPageBreak/>
         <w:t xml:space="preserve">Destaco la correcta disposición de las imágenes en los ejercicios con </w:t>
       </w:r>
       <w:proofErr w:type="spellStart"/>
@@ -538,7 +821,6 @@
     <w:p/>
     <w:p>
       <w:r>
-        <w:lastRenderedPageBreak/>
         <w:t xml:space="preserve">La estructura del documento es </w:t>
       </w:r>
       <w:proofErr w:type="gramStart"/>
@@ -571,6 +853,7 @@
       </w:pPr>
       <w:proofErr w:type="spellStart"/>
       <w:r>
+        <w:lastRenderedPageBreak/>
         <w:t>Recorda</w:t>
       </w:r>
       <w:proofErr w:type="spellEnd"/>
@@ -669,15 +952,7 @@
       </w:r>
       <w:proofErr w:type="spellEnd"/>
       <w:r>
-        <w:t xml:space="preserve">&gt; </w:t>
-      </w:r>
-      <w:proofErr w:type="gramStart"/>
-      <w:r>
-        <w:t>le</w:t>
-      </w:r>
-      <w:proofErr w:type="gramEnd"/>
-      <w:r>
-        <w:t xml:space="preserve"> dice a los motores de búsqueda que esa </w:t>
+        <w:t xml:space="preserve">&gt; le dice a los motores de búsqueda que esa </w:t>
       </w:r>
       <w:proofErr w:type="spellStart"/>
       <w:r>
@@ -1212,27 +1487,27 @@
     <w:p/>
     <w:p>
       <w:r>
+        <w:t>Primeramente, quería felicitarte por el trabajo que realizaste. El resultado logrado en los 3 ejercicios es el esperado.</w:t>
+      </w:r>
+    </w:p>
+    <w:p/>
+    <w:p>
+      <w:r>
+        <w:t xml:space="preserve">Los documentos </w:t>
+      </w:r>
+      <w:proofErr w:type="spellStart"/>
+      <w:r>
+        <w:t>html</w:t>
+      </w:r>
+      <w:proofErr w:type="spellEnd"/>
+      <w:r>
+        <w:t xml:space="preserve"> en los ejercicios estan correctamente creados, bien manejados los elementos de textos y encabezados.</w:t>
+      </w:r>
+    </w:p>
+    <w:p/>
+    <w:p>
+      <w:r>
         <w:lastRenderedPageBreak/>
-        <w:t>Primeramente, quería felicitarte por el trabajo que realizaste. El resultado logrado en los 3 ejercicios es el esperado.</w:t>
-      </w:r>
-    </w:p>
-    <w:p/>
-    <w:p>
-      <w:r>
-        <w:t xml:space="preserve">Los documentos </w:t>
-      </w:r>
-      <w:proofErr w:type="spellStart"/>
-      <w:r>
-        <w:t>html</w:t>
-      </w:r>
-      <w:proofErr w:type="spellEnd"/>
-      <w:r>
-        <w:t xml:space="preserve"> en los ejercicios estan correctamente creados, bien manejados los elementos de textos y encabezados.</w:t>
-      </w:r>
-    </w:p>
-    <w:p/>
-    <w:p>
-      <w:r>
         <w:t xml:space="preserve">Correcta la vinculación de la hoja de estilos al </w:t>
       </w:r>
       <w:proofErr w:type="spellStart"/>
@@ -1448,7 +1723,6 @@
           <w:b/>
           <w:bCs/>
         </w:rPr>
-        <w:lastRenderedPageBreak/>
         <w:t>Bazan</w:t>
       </w:r>
       <w:proofErr w:type="spellEnd"/>
@@ -1699,60 +1973,60 @@
     <w:p/>
     <w:p>
       <w:r>
+        <w:t xml:space="preserve">Los documentos </w:t>
+      </w:r>
+      <w:proofErr w:type="spellStart"/>
+      <w:r>
+        <w:t>html</w:t>
+      </w:r>
+      <w:proofErr w:type="spellEnd"/>
+      <w:r>
+        <w:t xml:space="preserve"> en los ejercicios estan correctamente creados, bien manejados los elementos de textos y encabezados.</w:t>
+      </w:r>
+    </w:p>
+    <w:p>
+      <w:proofErr w:type="spellStart"/>
+      <w:r>
+        <w:t>Buenisimo</w:t>
+      </w:r>
+      <w:proofErr w:type="spellEnd"/>
+      <w:r>
+        <w:t xml:space="preserve"> que completaste el atributo </w:t>
+      </w:r>
+      <w:proofErr w:type="spellStart"/>
+      <w:r>
+        <w:t>alt</w:t>
+      </w:r>
+      <w:proofErr w:type="spellEnd"/>
+      <w:r>
+        <w:t xml:space="preserve"> de las imágenes, esto ayuda a mejorar la accesibilidad de tu proyecto.</w:t>
+      </w:r>
+    </w:p>
+    <w:p/>
+    <w:p>
+      <w:r>
+        <w:t xml:space="preserve">Correcta la vinculación de la hoja de estilos al </w:t>
+      </w:r>
+      <w:proofErr w:type="spellStart"/>
+      <w:r>
+        <w:t>html</w:t>
+      </w:r>
+      <w:proofErr w:type="spellEnd"/>
+      <w:r>
+        <w:t xml:space="preserve">, genial que implementaste clases e </w:t>
+      </w:r>
+      <w:proofErr w:type="spellStart"/>
+      <w:r>
+        <w:t>id’s</w:t>
+      </w:r>
+      <w:proofErr w:type="spellEnd"/>
+      <w:r>
+        <w:t>.</w:t>
+      </w:r>
+    </w:p>
+    <w:p>
+      <w:r>
         <w:lastRenderedPageBreak/>
-        <w:t xml:space="preserve">Los documentos </w:t>
-      </w:r>
-      <w:proofErr w:type="spellStart"/>
-      <w:r>
-        <w:t>html</w:t>
-      </w:r>
-      <w:proofErr w:type="spellEnd"/>
-      <w:r>
-        <w:t xml:space="preserve"> en los ejercicios estan correctamente creados, bien manejados los elementos de textos y encabezados.</w:t>
-      </w:r>
-    </w:p>
-    <w:p>
-      <w:proofErr w:type="spellStart"/>
-      <w:r>
-        <w:t>Buenisimo</w:t>
-      </w:r>
-      <w:proofErr w:type="spellEnd"/>
-      <w:r>
-        <w:t xml:space="preserve"> que completaste el atributo </w:t>
-      </w:r>
-      <w:proofErr w:type="spellStart"/>
-      <w:r>
-        <w:t>alt</w:t>
-      </w:r>
-      <w:proofErr w:type="spellEnd"/>
-      <w:r>
-        <w:t xml:space="preserve"> de las imágenes, esto ayuda a mejorar la accesibilidad de tu proyecto.</w:t>
-      </w:r>
-    </w:p>
-    <w:p/>
-    <w:p>
-      <w:r>
-        <w:t xml:space="preserve">Correcta la vinculación de la hoja de estilos al </w:t>
-      </w:r>
-      <w:proofErr w:type="spellStart"/>
-      <w:r>
-        <w:t>html</w:t>
-      </w:r>
-      <w:proofErr w:type="spellEnd"/>
-      <w:r>
-        <w:t xml:space="preserve">, genial que implementaste clases e </w:t>
-      </w:r>
-      <w:proofErr w:type="spellStart"/>
-      <w:r>
-        <w:t>id’s</w:t>
-      </w:r>
-      <w:proofErr w:type="spellEnd"/>
-      <w:r>
-        <w:t>.</w:t>
-      </w:r>
-    </w:p>
-    <w:p>
-      <w:r>
         <w:t xml:space="preserve">Destaco la correcta disposición de las imágenes en los ejercicios con </w:t>
       </w:r>
       <w:proofErr w:type="spellStart"/>
@@ -2008,20 +2282,13 @@
       </w:r>
       <w:proofErr w:type="gramEnd"/>
       <w:r>
-        <w:t xml:space="preserve"> </w:t>
-      </w:r>
-      <w:proofErr w:type="gramStart"/>
-      <w:r>
-        <w:t>le</w:t>
-      </w:r>
-      <w:proofErr w:type="gramEnd"/>
-      <w:r>
-        <w:t xml:space="preserve"> dice a los motores de búsqueda en que idioma esta tu sitio web.</w:t>
-      </w:r>
-    </w:p>
-    <w:p/>
-    <w:p>
-      <w:r>
+        <w:t xml:space="preserve"> le dice a los motores de búsqueda en que idioma esta tu sitio web.</w:t>
+      </w:r>
+    </w:p>
+    <w:p/>
+    <w:p>
+      <w:r>
+        <w:lastRenderedPageBreak/>
         <w:t>Excelente trabajo ¡</w:t>
       </w:r>
     </w:p>
@@ -2249,6 +2516,7 @@
     <w:p/>
     <w:p>
       <w:r>
+        <w:lastRenderedPageBreak/>
         <w:t>Excelente trabajo ¡</w:t>
       </w:r>
     </w:p>
@@ -2929,7 +3197,6 @@
     <w:p/>
     <w:p>
       <w:r>
-        <w:lastRenderedPageBreak/>
         <w:t xml:space="preserve">Respetaste el orden de aplicación de uso de etiquetas de encabezado (h1, h2, etc..) y el manejo de etiquetas para textos es correcto. </w:t>
       </w:r>
     </w:p>
@@ -3151,7 +3418,6 @@
     <w:p/>
     <w:p>
       <w:r>
-        <w:lastRenderedPageBreak/>
         <w:t xml:space="preserve">Los documentos </w:t>
       </w:r>
       <w:proofErr w:type="spellStart"/>
@@ -3594,15 +3860,7 @@
       </w:r>
       <w:proofErr w:type="gramEnd"/>
       <w:r>
-        <w:t xml:space="preserve"> </w:t>
-      </w:r>
-      <w:proofErr w:type="gramStart"/>
-      <w:r>
-        <w:t>le</w:t>
-      </w:r>
-      <w:proofErr w:type="gramEnd"/>
-      <w:r>
-        <w:t xml:space="preserve"> dice a los motores de búsqueda en que idioma esta tu sitio web.</w:t>
+        <w:t xml:space="preserve"> le dice a los motores de búsqueda en que idioma esta tu sitio web.</w:t>
       </w:r>
     </w:p>
     <w:p/>
@@ -3637,7 +3895,6 @@
         </w:numPr>
       </w:pPr>
       <w:r>
-        <w:lastRenderedPageBreak/>
         <w:t xml:space="preserve">Las etiquetas de encabezado (h1, h2, </w:t>
       </w:r>
       <w:proofErr w:type="spellStart"/>
@@ -3801,159 +4058,143 @@
       </w:r>
       <w:proofErr w:type="gramEnd"/>
       <w:r>
-        <w:t xml:space="preserve"> </w:t>
+        <w:t xml:space="preserve"> le dice a los motores de búsqueda en que idioma esta tu sitio web.</w:t>
+      </w:r>
+    </w:p>
+    <w:p/>
+    <w:p>
+      <w:r>
+        <w:t>Genial que hayas diferenciado cuando usar etiquetas &lt;</w:t>
+      </w:r>
+      <w:proofErr w:type="spellStart"/>
+      <w:r>
+        <w:t>strong</w:t>
+      </w:r>
+      <w:proofErr w:type="spellEnd"/>
+      <w:r>
+        <w:t xml:space="preserve">&gt; y &lt;b&gt;. </w:t>
+      </w:r>
+    </w:p>
+    <w:p/>
+    <w:p/>
+    <w:p>
+      <w:r>
+        <w:t>Observaciones a tu trabajo son:</w:t>
+      </w:r>
+    </w:p>
+    <w:p/>
+    <w:p/>
+    <w:p>
+      <w:proofErr w:type="spellStart"/>
+      <w:r>
+        <w:t>Recordá</w:t>
+      </w:r>
+      <w:proofErr w:type="spellEnd"/>
+      <w:r>
+        <w:t xml:space="preserve"> que el elemento &lt;</w:t>
+      </w:r>
+      <w:proofErr w:type="spellStart"/>
+      <w:r>
+        <w:t>header</w:t>
+      </w:r>
+      <w:proofErr w:type="spellEnd"/>
+      <w:r>
+        <w:t xml:space="preserve">&gt; está diseñado específicamente para contener elementos de introducción a una web, como por ejemplo el titulo principal, la barra principal de navegación. Luego todo el contenido principal de la </w:t>
+      </w:r>
+      <w:proofErr w:type="spellStart"/>
+      <w:r>
+        <w:t>pagina</w:t>
+      </w:r>
+      <w:proofErr w:type="spellEnd"/>
+      <w:r>
+        <w:t xml:space="preserve"> web va adentro del elemento &lt;</w:t>
+      </w:r>
+      <w:proofErr w:type="spellStart"/>
+      <w:r>
+        <w:t>main</w:t>
+      </w:r>
+      <w:proofErr w:type="spellEnd"/>
+      <w:r>
+        <w:t>&gt;</w:t>
+      </w:r>
+      <w:r>
+        <w:t>. Se veri de la siguiente manera correctamente:</w:t>
+      </w:r>
+    </w:p>
+    <w:p/>
+    <w:p>
+      <w:r>
+        <w:t xml:space="preserve">         &lt;</w:t>
+      </w:r>
+      <w:proofErr w:type="spellStart"/>
+      <w:r>
+        <w:t>body</w:t>
+      </w:r>
+      <w:proofErr w:type="spellEnd"/>
+      <w:r>
+        <w:t>&gt;</w:t>
+      </w:r>
+    </w:p>
+    <w:p>
+      <w:r>
+        <w:t xml:space="preserve">            &lt;</w:t>
+      </w:r>
+      <w:proofErr w:type="spellStart"/>
+      <w:r>
+        <w:t>header</w:t>
+      </w:r>
+      <w:proofErr w:type="spellEnd"/>
+      <w:r>
+        <w:t>&gt;</w:t>
+      </w:r>
+    </w:p>
+    <w:p>
+      <w:r>
+        <w:t xml:space="preserve">                &lt;h1&gt;Análisis FODA&lt;/h1&gt;</w:t>
+      </w:r>
+    </w:p>
+    <w:p>
+      <w:r>
+        <w:t xml:space="preserve">           &lt;/</w:t>
+      </w:r>
+      <w:proofErr w:type="spellStart"/>
+      <w:r>
+        <w:t>header</w:t>
+      </w:r>
+      <w:proofErr w:type="spellEnd"/>
+      <w:r>
+        <w:t>&gt;</w:t>
+      </w:r>
+    </w:p>
+    <w:p>
+      <w:r>
+        <w:t xml:space="preserve">           &lt;</w:t>
+      </w:r>
+      <w:proofErr w:type="spellStart"/>
+      <w:r>
+        <w:t>main</w:t>
+      </w:r>
+      <w:proofErr w:type="spellEnd"/>
+      <w:r>
+        <w:t>&gt;</w:t>
+      </w:r>
+    </w:p>
+    <w:p>
+      <w:r>
+        <w:t xml:space="preserve">               &lt;h2</w:t>
       </w:r>
       <w:proofErr w:type="gramStart"/>
       <w:r>
-        <w:t>le</w:t>
+        <w:t>&gt;¿</w:t>
       </w:r>
       <w:proofErr w:type="gramEnd"/>
       <w:r>
-        <w:t xml:space="preserve"> dice a los motores de búsqueda en que idioma esta tu sitio web.</w:t>
-      </w:r>
-    </w:p>
-    <w:p/>
-    <w:p>
-      <w:r>
-        <w:t>Genial que hayas diferenciado cuando usar etiquetas &lt;</w:t>
-      </w:r>
-      <w:proofErr w:type="spellStart"/>
-      <w:r>
-        <w:t>strong</w:t>
-      </w:r>
-      <w:proofErr w:type="spellEnd"/>
-      <w:r>
-        <w:t xml:space="preserve">&gt; y &lt;b&gt;. </w:t>
-      </w:r>
-    </w:p>
-    <w:p/>
-    <w:p/>
-    <w:p>
-      <w:r>
-        <w:t>Observaciones a tu trabajo son:</w:t>
-      </w:r>
-    </w:p>
-    <w:p/>
-    <w:p/>
-    <w:p>
-      <w:proofErr w:type="spellStart"/>
+        <w:t>Qué es?&lt;/h2&gt;</w:t>
+      </w:r>
+    </w:p>
+    <w:p>
       <w:r>
         <w:lastRenderedPageBreak/>
-        <w:t>Recordá</w:t>
-      </w:r>
-      <w:proofErr w:type="spellEnd"/>
-      <w:r>
-        <w:t xml:space="preserve"> que el elemento &lt;</w:t>
-      </w:r>
-      <w:proofErr w:type="spellStart"/>
-      <w:r>
-        <w:t>header</w:t>
-      </w:r>
-      <w:proofErr w:type="spellEnd"/>
-      <w:r>
-        <w:t xml:space="preserve">&gt; está diseñado específicamente para contener elementos de introducción a una web, como por ejemplo el titulo principal, la barra principal de navegación. Luego todo el contenido principal de la </w:t>
-      </w:r>
-      <w:proofErr w:type="spellStart"/>
-      <w:r>
-        <w:t>pagina</w:t>
-      </w:r>
-      <w:proofErr w:type="spellEnd"/>
-      <w:r>
-        <w:t xml:space="preserve"> web va adentro del elemento &lt;</w:t>
-      </w:r>
-      <w:proofErr w:type="spellStart"/>
-      <w:r>
-        <w:t>main</w:t>
-      </w:r>
-      <w:proofErr w:type="spellEnd"/>
-      <w:r>
-        <w:t>&gt;</w:t>
-      </w:r>
-      <w:r>
-        <w:t>. Se veri de la siguiente manera correctamente:</w:t>
-      </w:r>
-    </w:p>
-    <w:p/>
-    <w:p>
-      <w:r>
-        <w:t xml:space="preserve">         &lt;</w:t>
-      </w:r>
-      <w:proofErr w:type="spellStart"/>
-      <w:r>
-        <w:t>body</w:t>
-      </w:r>
-      <w:proofErr w:type="spellEnd"/>
-      <w:r>
-        <w:t>&gt;</w:t>
-      </w:r>
-    </w:p>
-    <w:p>
-      <w:r>
-        <w:t xml:space="preserve">            &lt;</w:t>
-      </w:r>
-      <w:proofErr w:type="spellStart"/>
-      <w:r>
-        <w:t>header</w:t>
-      </w:r>
-      <w:proofErr w:type="spellEnd"/>
-      <w:r>
-        <w:t>&gt;</w:t>
-      </w:r>
-    </w:p>
-    <w:p>
-      <w:r>
-        <w:t xml:space="preserve">                &lt;h1&gt;Análisis FODA&lt;/h1&gt;</w:t>
-      </w:r>
-    </w:p>
-    <w:p>
-      <w:r>
-        <w:t xml:space="preserve">           &lt;/</w:t>
-      </w:r>
-      <w:proofErr w:type="spellStart"/>
-      <w:r>
-        <w:t>header</w:t>
-      </w:r>
-      <w:proofErr w:type="spellEnd"/>
-      <w:r>
-        <w:t>&gt;</w:t>
-      </w:r>
-    </w:p>
-    <w:p>
-      <w:r>
-        <w:t xml:space="preserve">           &lt;</w:t>
-      </w:r>
-      <w:proofErr w:type="spellStart"/>
-      <w:r>
-        <w:t>main</w:t>
-      </w:r>
-      <w:proofErr w:type="spellEnd"/>
-      <w:r>
-        <w:t>&gt;</w:t>
-      </w:r>
-    </w:p>
-    <w:p>
-      <w:r>
-        <w:t xml:space="preserve">               &lt;h2</w:t>
-      </w:r>
-      <w:proofErr w:type="gramStart"/>
-      <w:r>
-        <w:t>&gt;¿</w:t>
-      </w:r>
-      <w:proofErr w:type="gramEnd"/>
-      <w:r>
-        <w:t xml:space="preserve">Qué </w:t>
-      </w:r>
-      <w:proofErr w:type="gramStart"/>
-      <w:r>
-        <w:t>es?&lt;</w:t>
-      </w:r>
-      <w:proofErr w:type="gramEnd"/>
-      <w:r>
-        <w:t>/h2&gt;</w:t>
-      </w:r>
-    </w:p>
-    <w:p>
-      <w:r>
         <w:t xml:space="preserve">               &lt;p&gt;</w:t>
       </w:r>
     </w:p>
@@ -4097,7 +4338,6 @@
     <w:p/>
     <w:p>
       <w:r>
-        <w:lastRenderedPageBreak/>
         <w:t xml:space="preserve">Tu nota en el Desafío 01 es: </w:t>
       </w:r>
       <w:r>
@@ -4174,6 +4414,7 @@
     <w:p/>
     <w:p>
       <w:r>
+        <w:lastRenderedPageBreak/>
         <w:t>Primeramente, quería felicitarte por el trabajo que realizaste. El resultado visual se ve como el de referencia.</w:t>
       </w:r>
     </w:p>
@@ -4600,7 +4841,6 @@
           <w:b/>
           <w:bCs/>
         </w:rPr>
-        <w:lastRenderedPageBreak/>
         <w:t>Quiolla</w:t>
       </w:r>
       <w:proofErr w:type="spellEnd"/>
@@ -4788,15 +5028,7 @@
       </w:r>
       <w:proofErr w:type="gramEnd"/>
       <w:r>
-        <w:t xml:space="preserve"> en la parte del significado del término FODA que la </w:t>
-      </w:r>
-      <w:proofErr w:type="gramStart"/>
-      <w:r>
-        <w:t>primer letra</w:t>
-      </w:r>
-      <w:proofErr w:type="gramEnd"/>
-      <w:r>
-        <w:t xml:space="preserve"> del </w:t>
+        <w:t xml:space="preserve"> en la parte del significado del término FODA que la primer letra del </w:t>
       </w:r>
       <w:proofErr w:type="spellStart"/>
       <w:r>
@@ -4804,15 +5036,7 @@
       </w:r>
       <w:proofErr w:type="spellEnd"/>
       <w:r>
-        <w:t xml:space="preserve"> va en negrita </w:t>
-      </w:r>
-      <w:proofErr w:type="gramStart"/>
-      <w:r>
-        <w:t>podes</w:t>
-      </w:r>
-      <w:proofErr w:type="gramEnd"/>
-      <w:r>
-        <w:t xml:space="preserve"> utilizar en lugar de &lt;</w:t>
+        <w:t xml:space="preserve"> va en negrita podes utilizar en lugar de &lt;</w:t>
       </w:r>
       <w:proofErr w:type="spellStart"/>
       <w:r>
@@ -4820,15 +5044,7 @@
       </w:r>
       <w:proofErr w:type="spellEnd"/>
       <w:r>
-        <w:t xml:space="preserve">&gt; la etiqueta &lt;b&gt; que pone en negrita la </w:t>
-      </w:r>
-      <w:proofErr w:type="gramStart"/>
-      <w:r>
-        <w:t>letra</w:t>
-      </w:r>
-      <w:proofErr w:type="gramEnd"/>
-      <w:r>
-        <w:t xml:space="preserve"> pero con un fin </w:t>
+        <w:t xml:space="preserve">&gt; la etiqueta &lt;b&gt; que pone en negrita la letra pero con un fin </w:t>
       </w:r>
       <w:r>
         <w:t>más</w:t>
@@ -5016,7 +5232,6 @@
     <w:p/>
     <w:p>
       <w:r>
-        <w:lastRenderedPageBreak/>
         <w:t>Muy buen trabajo ¡</w:t>
       </w:r>
     </w:p>
@@ -5087,6 +5302,7 @@
         <w:rPr>
           <w:rFonts w:ascii="Segoe UI Emoji" w:hAnsi="Segoe UI Emoji" w:cs="Segoe UI Emoji"/>
         </w:rPr>
+        <w:lastRenderedPageBreak/>
         <w:t>🎉</w:t>
       </w:r>
       <w:r>
@@ -5151,15 +5367,7 @@
       </w:r>
       <w:proofErr w:type="gramEnd"/>
       <w:r>
-        <w:t xml:space="preserve"> </w:t>
-      </w:r>
-      <w:proofErr w:type="gramStart"/>
-      <w:r>
-        <w:t>le</w:t>
-      </w:r>
-      <w:proofErr w:type="gramEnd"/>
-      <w:r>
-        <w:t xml:space="preserve"> dice a los motores de búsqueda en que idioma esta tu sitio web.</w:t>
+        <w:t xml:space="preserve"> le dice a los motores de búsqueda en que idioma esta tu sitio web.</w:t>
       </w:r>
     </w:p>
     <w:p/>
@@ -5356,15 +5564,7 @@
       </w:r>
       <w:proofErr w:type="gramEnd"/>
       <w:r>
-        <w:t xml:space="preserve">Qué </w:t>
-      </w:r>
-      <w:proofErr w:type="gramStart"/>
-      <w:r>
-        <w:t>es?&lt;</w:t>
-      </w:r>
-      <w:proofErr w:type="gramEnd"/>
-      <w:r>
-        <w:t>/h2&gt;</w:t>
+        <w:t>Qué es?&lt;/h2&gt;</w:t>
       </w:r>
     </w:p>
     <w:p>
@@ -5380,6 +5580,7 @@
         <w:ind w:left="1416"/>
       </w:pPr>
       <w:r>
+        <w:lastRenderedPageBreak/>
         <w:t xml:space="preserve">                Un &lt;b&gt;Análisis FODA&lt;/b&gt; es una herramienta …</w:t>
       </w:r>
     </w:p>
@@ -5629,6 +5830,7 @@
     <w:p/>
     <w:p>
       <w:r>
+        <w:lastRenderedPageBreak/>
         <w:t xml:space="preserve">Respetaste el orden de aplicación de uso de etiquetas de encabezado (h1, h2, etc..) y el manejo de etiquetas para textos es correcto. </w:t>
       </w:r>
     </w:p>
@@ -5806,7 +6008,6 @@
     <w:p/>
     <w:p>
       <w:r>
-        <w:lastRenderedPageBreak/>
         <w:t xml:space="preserve">Respetaste el orden de aplicación de uso de etiquetas de encabezado (h1, h2, etc..) y el manejo de etiquetas para textos es correcto. </w:t>
       </w:r>
     </w:p>
@@ -6287,7 +6488,6 @@
     <w:p/>
     <w:p>
       <w:r>
-        <w:lastRenderedPageBreak/>
         <w:t>Excelente trabajo ¡</w:t>
       </w:r>
     </w:p>
@@ -6594,7 +6794,6 @@
         <w:ind w:left="2124"/>
       </w:pPr>
       <w:r>
-        <w:lastRenderedPageBreak/>
         <w:t>    &lt;</w:t>
       </w:r>
       <w:proofErr w:type="spellStart"/>
@@ -6738,6 +6937,7 @@
         <w:ind w:left="1416"/>
       </w:pPr>
       <w:r>
+        <w:lastRenderedPageBreak/>
         <w:t>&lt;h4&gt;</w:t>
       </w:r>
       <w:r>
@@ -6897,7 +7097,6 @@
     <w:p/>
     <w:p>
       <w:r>
-        <w:lastRenderedPageBreak/>
         <w:t>Destaco que recordaste cambiar el lenguaje a español &lt;</w:t>
       </w:r>
       <w:proofErr w:type="spellStart"/>
@@ -6953,6 +7152,7 @@
       </w:pPr>
       <w:proofErr w:type="spellStart"/>
       <w:r>
+        <w:lastRenderedPageBreak/>
         <w:t>Recorda</w:t>
       </w:r>
       <w:proofErr w:type="spellEnd"/>
@@ -6989,15 +7189,7 @@
       </w:r>
       <w:proofErr w:type="gramEnd"/>
       <w:r>
-        <w:t xml:space="preserve"> en la parte del significado del término FODA que la </w:t>
-      </w:r>
-      <w:proofErr w:type="gramStart"/>
-      <w:r>
-        <w:t>primer letra</w:t>
-      </w:r>
-      <w:proofErr w:type="gramEnd"/>
-      <w:r>
-        <w:t xml:space="preserve"> del </w:t>
+        <w:t xml:space="preserve"> en la parte del significado del término FODA que la primer letra del </w:t>
       </w:r>
       <w:proofErr w:type="spellStart"/>
       <w:r>
@@ -7005,15 +7197,7 @@
       </w:r>
       <w:proofErr w:type="spellEnd"/>
       <w:r>
-        <w:t xml:space="preserve"> va en negrita </w:t>
-      </w:r>
-      <w:proofErr w:type="gramStart"/>
-      <w:r>
-        <w:t>podes</w:t>
-      </w:r>
-      <w:proofErr w:type="gramEnd"/>
-      <w:r>
-        <w:t xml:space="preserve"> utilizar en lugar de &lt;</w:t>
+        <w:t xml:space="preserve"> va en negrita podes utilizar en lugar de &lt;</w:t>
       </w:r>
       <w:proofErr w:type="spellStart"/>
       <w:r>
@@ -7021,15 +7205,7 @@
       </w:r>
       <w:proofErr w:type="spellEnd"/>
       <w:r>
-        <w:t xml:space="preserve">&gt; la etiqueta &lt;b&gt; que pone en negrita la </w:t>
-      </w:r>
-      <w:proofErr w:type="gramStart"/>
-      <w:r>
-        <w:t>letra</w:t>
-      </w:r>
-      <w:proofErr w:type="gramEnd"/>
-      <w:r>
-        <w:t xml:space="preserve"> pero con un fin más que todo de estética visual para el usuario, te quedaría así:</w:t>
+        <w:t>&gt; la etiqueta &lt;b&gt; que pone en negrita la letra pero con un fin más que todo de estética visual para el usuario, te quedaría así:</w:t>
       </w:r>
     </w:p>
     <w:p>
@@ -7338,6 +7514,7 @@
       </w:pPr>
       <w:proofErr w:type="spellStart"/>
       <w:r>
+        <w:lastRenderedPageBreak/>
         <w:t>Recordá</w:t>
       </w:r>
       <w:proofErr w:type="spellEnd"/>
@@ -7576,15 +7753,7 @@
       </w:r>
       <w:proofErr w:type="spellEnd"/>
       <w:r>
-        <w:t xml:space="preserve"> utilizar la etiqueta &lt;b&gt; que pone en negrita la </w:t>
-      </w:r>
-      <w:proofErr w:type="gramStart"/>
-      <w:r>
-        <w:t>letra</w:t>
-      </w:r>
-      <w:proofErr w:type="gramEnd"/>
-      <w:r>
-        <w:t xml:space="preserve"> pero con un fin más que todo de estética visual para el usuario, te quedaría así:</w:t>
+        <w:t xml:space="preserve"> utilizar la etiqueta &lt;b&gt; que pone en negrita la letra pero con un fin más que todo de estética visual para el usuario, te quedaría así:</w:t>
       </w:r>
     </w:p>
     <w:p>
@@ -7854,7 +8023,7 @@
 </file>
 
 <file path=word/numbering.xml><?xml version="1.0" encoding="utf-8"?>
-<w:numbering xmlns:wpc="http://schemas.microsoft.com/office/word/2010/wordprocessingCanvas" xmlns:cx="http://schemas.microsoft.com/office/drawing/2014/chartex" xmlns:cx1="http://schemas.microsoft.com/office/drawing/2015/9/8/chartex" xmlns:cx2="http://schemas.microsoft.com/office/drawing/2015/10/21/chartex" xmlns:cx3="http://schemas.microsoft.com/office/drawing/2016/5/9/chartex" xmlns:cx4="http://schemas.microsoft.com/office/drawing/2016/5/10/chartex" xmlns:cx5="http://schemas.microsoft.com/office/drawing/2016/5/11/chartex" xmlns:cx6="http://schemas.microsoft.com/office/drawing/2016/5/12/chartex" xmlns:cx7="http://schemas.microsoft.com/office/drawing/2016/5/13/chartex" xmlns:cx8="http://schemas.microsoft.com/office/drawing/2016/5/14/chartex" xmlns:mc="http://schemas.openxmlformats.org/markup-compatibility/2006" xmlns:aink="http://schemas.microsoft.com/office/drawing/2016/ink" xmlns:am3d="http://schemas.microsoft.com/office/drawing/2017/model3d" xmlns:o="urn:schemas-microsoft-com:office:office" xmlns:oel="http://schemas.microsoft.com/office/2019/extlst" xmlns:r="http://schemas.openxmlformats.org/officeDocument/2006/relationships" xmlns:m="http://schemas.openxmlformats.org/officeDocument/2006/math" xmlns:v="urn:schemas-microsoft-com:vml" xmlns:wp14="http://schemas.microsoft.com/office/word/2010/wordprocessingDrawing" xmlns:wp="http://schemas.openxmlformats.org/drawingml/2006/wordprocessingDrawing" xmlns:w10="urn:schemas-microsoft-com:office:word" xmlns:w="http://schemas.openxmlformats.org/wordprocessingml/2006/main" xmlns:w14="http://schemas.microsoft.com/office/word/2010/wordml" xmlns:w15="http://schemas.microsoft.com/office/word/2012/wordml" xmlns:w16cex="http://schemas.microsoft.com/office/word/2018/wordml/cex" xmlns:w16cid="http://schemas.microsoft.com/office/word/2016/wordml/cid" xmlns:w16="http://schemas.microsoft.com/office/word/2018/wordml" xmlns:w16du="http://schemas.microsoft.com/office/word/2023/wordml/word16du" xmlns:w16sdtdh="http://schemas.microsoft.com/office/word/2020/wordml/sdtdatahash" xmlns:w16sdtfl="http://schemas.microsoft.com/office/word/2024/wordml/sdtformatlock" xmlns:w16se="http://schemas.microsoft.com/office/word/2015/wordml/symex" xmlns:wpg="http://schemas.microsoft.com/office/word/2010/wordprocessingGroup" xmlns:wpi="http://schemas.microsoft.com/office/word/2010/wordprocessingInk" xmlns:wne="http://schemas.microsoft.com/office/word/2006/wordml" xmlns:wps="http://schemas.microsoft.com/office/word/2010/wordprocessingShape" mc:Ignorable="w14 w15 w16se w16cid w16 w16cex w16sdtdh w16sdtfl w16du wp14">
+<w:numbering xmlns:wpc="http://schemas.microsoft.com/office/word/2010/wordprocessingCanvas" xmlns:cx="http://schemas.microsoft.com/office/drawing/2014/chartex" xmlns:cx1="http://schemas.microsoft.com/office/drawing/2015/9/8/chartex" xmlns:cx2="http://schemas.microsoft.com/office/drawing/2015/10/21/chartex" xmlns:cx3="http://schemas.microsoft.com/office/drawing/2016/5/9/chartex" xmlns:cx4="http://schemas.microsoft.com/office/drawing/2016/5/10/chartex" xmlns:cx5="http://schemas.microsoft.com/office/drawing/2016/5/11/chartex" xmlns:cx6="http://schemas.microsoft.com/office/drawing/2016/5/12/chartex" xmlns:cx7="http://schemas.microsoft.com/office/drawing/2016/5/13/chartex" xmlns:cx8="http://schemas.microsoft.com/office/drawing/2016/5/14/chartex" xmlns:mc="http://schemas.openxmlformats.org/markup-compatibility/2006" xmlns:aink="http://schemas.microsoft.com/office/drawing/2016/ink" xmlns:am3d="http://schemas.microsoft.com/office/drawing/2017/model3d" xmlns:o="urn:schemas-microsoft-com:office:office" xmlns:r="http://schemas.openxmlformats.org/officeDocument/2006/relationships" xmlns:m="http://schemas.openxmlformats.org/officeDocument/2006/math" xmlns:v="urn:schemas-microsoft-com:vml" xmlns:wp14="http://schemas.microsoft.com/office/word/2010/wordprocessingDrawing" xmlns:wp="http://schemas.openxmlformats.org/drawingml/2006/wordprocessingDrawing" xmlns:w10="urn:schemas-microsoft-com:office:word" xmlns:w="http://schemas.openxmlformats.org/wordprocessingml/2006/main" xmlns:w14="http://schemas.microsoft.com/office/word/2010/wordml" xmlns:w15="http://schemas.microsoft.com/office/word/2012/wordml" xmlns:w16cex="http://schemas.microsoft.com/office/word/2018/wordml/cex" xmlns:w16cid="http://schemas.microsoft.com/office/word/2016/wordml/cid" xmlns:w16="http://schemas.microsoft.com/office/word/2018/wordml" xmlns:w16sdtdh="http://schemas.microsoft.com/office/word/2020/wordml/sdtdatahash" xmlns:w16se="http://schemas.microsoft.com/office/word/2015/wordml/symex" xmlns:wpg="http://schemas.microsoft.com/office/word/2010/wordprocessingGroup" xmlns:wpi="http://schemas.microsoft.com/office/word/2010/wordprocessingInk" xmlns:wne="http://schemas.microsoft.com/office/word/2006/wordml" xmlns:wps="http://schemas.microsoft.com/office/word/2010/wordprocessingShape" mc:Ignorable="w14 w15 w16se w16cid w16 w16cex w16sdtdh wp14">
   <w:abstractNum w:abstractNumId="0" w15:restartNumberingAfterBreak="0">
     <w:nsid w:val="030C156B"/>
     <w:multiLevelType w:val="hybridMultilevel"/>
@@ -8194,20 +8363,20 @@
       </w:rPr>
     </w:lvl>
   </w:abstractNum>
-  <w:num w:numId="1" w16cid:durableId="1821537803">
+  <w:num w:numId="1">
     <w:abstractNumId w:val="1"/>
   </w:num>
-  <w:num w:numId="2" w16cid:durableId="858615920">
+  <w:num w:numId="2">
     <w:abstractNumId w:val="2"/>
   </w:num>
-  <w:num w:numId="3" w16cid:durableId="1566184962">
+  <w:num w:numId="3">
     <w:abstractNumId w:val="0"/>
   </w:num>
 </w:numbering>
 </file>
 
 <file path=word/styles.xml><?xml version="1.0" encoding="utf-8"?>
-<w:styles xmlns:mc="http://schemas.openxmlformats.org/markup-compatibility/2006" xmlns:r="http://schemas.openxmlformats.org/officeDocument/2006/relationships" xmlns:w="http://schemas.openxmlformats.org/wordprocessingml/2006/main" xmlns:w14="http://schemas.microsoft.com/office/word/2010/wordml" xmlns:w15="http://schemas.microsoft.com/office/word/2012/wordml" xmlns:w16cex="http://schemas.microsoft.com/office/word/2018/wordml/cex" xmlns:w16cid="http://schemas.microsoft.com/office/word/2016/wordml/cid" xmlns:w16="http://schemas.microsoft.com/office/word/2018/wordml" xmlns:w16du="http://schemas.microsoft.com/office/word/2023/wordml/word16du" xmlns:w16sdtdh="http://schemas.microsoft.com/office/word/2020/wordml/sdtdatahash" xmlns:w16sdtfl="http://schemas.microsoft.com/office/word/2024/wordml/sdtformatlock" xmlns:w16se="http://schemas.microsoft.com/office/word/2015/wordml/symex" mc:Ignorable="w14 w15 w16se w16cid w16 w16cex w16sdtdh w16sdtfl w16du">
+<w:styles xmlns:mc="http://schemas.openxmlformats.org/markup-compatibility/2006" xmlns:r="http://schemas.openxmlformats.org/officeDocument/2006/relationships" xmlns:w="http://schemas.openxmlformats.org/wordprocessingml/2006/main" xmlns:w14="http://schemas.microsoft.com/office/word/2010/wordml" xmlns:w15="http://schemas.microsoft.com/office/word/2012/wordml" xmlns:w16cex="http://schemas.microsoft.com/office/word/2018/wordml/cex" xmlns:w16cid="http://schemas.microsoft.com/office/word/2016/wordml/cid" xmlns:w16="http://schemas.microsoft.com/office/word/2018/wordml" xmlns:w16sdtdh="http://schemas.microsoft.com/office/word/2020/wordml/sdtdatahash" xmlns:w16se="http://schemas.microsoft.com/office/word/2015/wordml/symex" mc:Ignorable="w14 w15 w16se w16cid w16 w16cex w16sdtdh">
   <w:docDefaults>
     <w:rPrDefault>
       <w:rPr>

</xml_diff>

<commit_message>
Correccion 1 al 3 - OK hasta Agustin Bazan
</commit_message>
<xml_diff>
--- a/Desafios/Notas y Devoluciones 02.docx
+++ b/Desafios/Notas y Devoluciones 02.docx
@@ -10,221 +10,135 @@
           <w:bCs/>
         </w:rPr>
       </w:pPr>
-    </w:p>
-    <w:p>
-      <w:pPr>
-        <w:rPr>
-          <w:rFonts w:ascii="Segoe UI Emoji" w:hAnsi="Segoe UI Emoji" w:cs="Segoe UI Emoji"/>
-          <w:b/>
-          <w:bCs/>
-        </w:rPr>
-      </w:pPr>
-      <w:proofErr w:type="spellStart"/>
-      <w:r>
-        <w:rPr>
-          <w:rFonts w:ascii="Segoe UI Emoji" w:hAnsi="Segoe UI Emoji" w:cs="Segoe UI Emoji"/>
-          <w:b/>
-          <w:bCs/>
-        </w:rPr>
-        <w:t>Bazan</w:t>
-      </w:r>
-      <w:proofErr w:type="spellEnd"/>
-      <w:r>
-        <w:rPr>
-          <w:rFonts w:ascii="Segoe UI Emoji" w:hAnsi="Segoe UI Emoji" w:cs="Segoe UI Emoji"/>
-          <w:b/>
-          <w:bCs/>
-        </w:rPr>
+      <w:r>
+        <w:rPr>
+          <w:rFonts w:ascii="Segoe UI Emoji" w:hAnsi="Segoe UI Emoji" w:cs="Segoe UI Emoji"/>
+          <w:b/>
+          <w:bCs/>
+        </w:rPr>
+        <w:t>Facundo Rivero</w:t>
+      </w:r>
+    </w:p>
+    <w:p>
+      <w:pPr>
+        <w:rPr>
+          <w:rFonts w:ascii="Segoe UI Emoji" w:hAnsi="Segoe UI Emoji" w:cs="Segoe UI Emoji"/>
+          <w:b/>
+          <w:bCs/>
+        </w:rPr>
+      </w:pPr>
+    </w:p>
+    <w:p>
+      <w:pPr>
+        <w:rPr>
+          <w:rFonts w:ascii="Segoe UI Emoji" w:hAnsi="Segoe UI Emoji" w:cs="Segoe UI Emoji"/>
+        </w:rPr>
+      </w:pPr>
+      <w:proofErr w:type="gramStart"/>
+      <w:r>
+        <w:rPr>
+          <w:rFonts w:ascii="Segoe UI Emoji" w:hAnsi="Segoe UI Emoji" w:cs="Segoe UI Emoji"/>
+        </w:rPr>
+        <w:t>🎉</w:t>
+      </w:r>
+      <w:r>
+        <w:t>¡</w:t>
+      </w:r>
+      <w:proofErr w:type="gramEnd"/>
+      <w:r>
+        <w:t xml:space="preserve">Felicitaciones por la entrega del Desafío 02! </w:t>
+      </w:r>
+      <w:r>
+        <w:rPr>
+          <w:rFonts w:ascii="Segoe UI Emoji" w:hAnsi="Segoe UI Emoji" w:cs="Segoe UI Emoji"/>
+        </w:rPr>
+        <w:t>🎉</w:t>
+      </w:r>
+    </w:p>
+    <w:p/>
+    <w:p>
+      <w:r>
+        <w:t>Facundo</w:t>
+      </w:r>
+      <w:r>
+        <w:t>, te felicito por el trabajo que realizaste. El resultado logrado en el ejercicio de Hoteles esta ok, lastima no llegaste a hacer la de productos y restaurantes.</w:t>
+      </w:r>
+    </w:p>
+    <w:p/>
+    <w:p>
+      <w:r>
+        <w:t xml:space="preserve">La creación del documento </w:t>
+      </w:r>
+      <w:proofErr w:type="spellStart"/>
+      <w:r>
+        <w:t>html</w:t>
+      </w:r>
+      <w:proofErr w:type="spellEnd"/>
+      <w:r>
+        <w:t xml:space="preserve"> es correcto, implementaste imágenes correctamente acá </w:t>
+      </w:r>
+      <w:proofErr w:type="spellStart"/>
+      <w:r>
+        <w:t>recorda</w:t>
+      </w:r>
+      <w:proofErr w:type="spellEnd"/>
+      <w:r>
+        <w:t xml:space="preserve"> que mejora la accesibilidad de tu proyecto agregar el atributo “</w:t>
+      </w:r>
+      <w:proofErr w:type="spellStart"/>
+      <w:r>
+        <w:t>alt</w:t>
+      </w:r>
+      <w:proofErr w:type="spellEnd"/>
+      <w:r>
+        <w:t xml:space="preserve">” a las </w:t>
+      </w:r>
+      <w:proofErr w:type="spellStart"/>
+      <w:r>
+        <w:t>imagenes</w:t>
+      </w:r>
+      <w:proofErr w:type="spellEnd"/>
+      <w:r>
+        <w:t xml:space="preserve">, </w:t>
+      </w:r>
+    </w:p>
+    <w:p/>
+    <w:p>
+      <w:r>
+        <w:t xml:space="preserve">El manejo de elementos de texto y encabezado </w:t>
+      </w:r>
+      <w:proofErr w:type="spellStart"/>
+      <w:r>
+        <w:t>tambien</w:t>
+      </w:r>
+      <w:proofErr w:type="spellEnd"/>
+      <w:r>
+        <w:t xml:space="preserve"> esta ok.</w:t>
+      </w:r>
+    </w:p>
+    <w:p/>
+    <w:p>
+      <w:r>
+        <w:t xml:space="preserve">Vinculaste correctamente una hoja de estilos externa al documento </w:t>
+      </w:r>
+      <w:proofErr w:type="spellStart"/>
+      <w:r>
+        <w:t>html</w:t>
+      </w:r>
+      <w:proofErr w:type="spellEnd"/>
+      <w:r>
+        <w:t xml:space="preserve">, los estilos aplicados con clases e </w:t>
+      </w:r>
+      <w:proofErr w:type="spellStart"/>
+      <w:r>
+        <w:t>id’s</w:t>
+      </w:r>
+      <w:proofErr w:type="spellEnd"/>
+      <w:r>
         <w:t xml:space="preserve"> </w:t>
       </w:r>
       <w:proofErr w:type="spellStart"/>
       <w:r>
-        <w:rPr>
-          <w:rFonts w:ascii="Segoe UI Emoji" w:hAnsi="Segoe UI Emoji" w:cs="Segoe UI Emoji"/>
-          <w:b/>
-          <w:bCs/>
-        </w:rPr>
-        <w:t>Agustin</w:t>
-      </w:r>
-      <w:proofErr w:type="spellEnd"/>
-    </w:p>
-    <w:p>
-      <w:pPr>
-        <w:rPr>
-          <w:rFonts w:ascii="Segoe UI Emoji" w:hAnsi="Segoe UI Emoji" w:cs="Segoe UI Emoji"/>
-          <w:b/>
-          <w:bCs/>
-        </w:rPr>
-      </w:pPr>
-    </w:p>
-    <w:p>
-      <w:pPr>
-        <w:rPr>
-          <w:rFonts w:ascii="Segoe UI Emoji" w:hAnsi="Segoe UI Emoji" w:cs="Segoe UI Emoji"/>
-        </w:rPr>
-      </w:pPr>
-      <w:proofErr w:type="gramStart"/>
-      <w:r>
-        <w:rPr>
-          <w:rFonts w:ascii="Segoe UI Emoji" w:hAnsi="Segoe UI Emoji" w:cs="Segoe UI Emoji"/>
-        </w:rPr>
-        <w:t>🎉</w:t>
-      </w:r>
-      <w:r>
-        <w:t>¡</w:t>
-      </w:r>
-      <w:proofErr w:type="gramEnd"/>
-      <w:r>
-        <w:t xml:space="preserve">Felicitaciones por la entrega del Desafío 02! </w:t>
-      </w:r>
-      <w:r>
-        <w:rPr>
-          <w:rFonts w:ascii="Segoe UI Emoji" w:hAnsi="Segoe UI Emoji" w:cs="Segoe UI Emoji"/>
-        </w:rPr>
-        <w:t>🎉</w:t>
-      </w:r>
-    </w:p>
-    <w:p/>
-    <w:p>
-      <w:r>
-        <w:t>Agustín</w:t>
-      </w:r>
-      <w:r>
-        <w:t xml:space="preserve">, </w:t>
-      </w:r>
-      <w:r>
-        <w:t>te felicito</w:t>
-      </w:r>
-      <w:r>
-        <w:t xml:space="preserve"> por el trabajo que realizaste. </w:t>
-      </w:r>
-      <w:r>
-        <w:t>Los</w:t>
-      </w:r>
-      <w:r>
-        <w:t xml:space="preserve"> resultado</w:t>
-      </w:r>
-      <w:r>
-        <w:t>s logrados</w:t>
-      </w:r>
-      <w:r>
-        <w:t xml:space="preserve"> en </w:t>
-      </w:r>
-      <w:proofErr w:type="gramStart"/>
-      <w:r>
-        <w:t>los tres ejercicio</w:t>
-      </w:r>
-      <w:proofErr w:type="gramEnd"/>
-      <w:r>
-        <w:t xml:space="preserve"> es el correcto.</w:t>
-      </w:r>
-    </w:p>
-    <w:p/>
-    <w:p>
-      <w:r>
-        <w:t xml:space="preserve">La creación del documento </w:t>
-      </w:r>
-      <w:proofErr w:type="spellStart"/>
-      <w:r>
-        <w:t>html</w:t>
-      </w:r>
-      <w:proofErr w:type="spellEnd"/>
-      <w:r>
-        <w:t xml:space="preserve"> es correcto, implementaste imágenes correctamente</w:t>
-      </w:r>
-      <w:r>
-        <w:t xml:space="preserve"> </w:t>
-      </w:r>
-      <w:r>
-        <w:t>acá</w:t>
-      </w:r>
-      <w:r>
-        <w:t xml:space="preserve"> </w:t>
-      </w:r>
-      <w:proofErr w:type="spellStart"/>
-      <w:r>
-        <w:t>recorda</w:t>
-      </w:r>
-      <w:proofErr w:type="spellEnd"/>
-      <w:r>
-        <w:t xml:space="preserve"> que mejora la accesibilidad de tu proyecto agregar el atributo “</w:t>
-      </w:r>
-      <w:proofErr w:type="spellStart"/>
-      <w:r>
-        <w:t>alt</w:t>
-      </w:r>
-      <w:proofErr w:type="spellEnd"/>
-      <w:r>
-        <w:t xml:space="preserve">” a las </w:t>
-      </w:r>
-      <w:proofErr w:type="spellStart"/>
-      <w:r>
-        <w:t>imagenes</w:t>
-      </w:r>
-      <w:proofErr w:type="spellEnd"/>
-      <w:r>
-        <w:t xml:space="preserve">, el manejo de elementos de texto y encabezado </w:t>
-      </w:r>
-      <w:proofErr w:type="spellStart"/>
-      <w:r>
-        <w:t>tambien</w:t>
-      </w:r>
-      <w:proofErr w:type="spellEnd"/>
-      <w:r>
-        <w:t xml:space="preserve"> esta ok.</w:t>
-      </w:r>
-    </w:p>
-    <w:p/>
-    <w:p>
-      <w:r>
-        <w:t xml:space="preserve">En el ejercicio de restaurantes par que te queden centrados todos los elementos </w:t>
-      </w:r>
-      <w:r>
-        <w:t>podías</w:t>
-      </w:r>
-      <w:r>
-        <w:t xml:space="preserve"> aplicarle al tag del </w:t>
-      </w:r>
-      <w:proofErr w:type="spellStart"/>
-      <w:r>
-        <w:t>body</w:t>
-      </w:r>
-      <w:proofErr w:type="spellEnd"/>
-      <w:r>
-        <w:t xml:space="preserve"> la regla “</w:t>
-      </w:r>
-      <w:proofErr w:type="spellStart"/>
-      <w:r>
-        <w:t>text-align</w:t>
-      </w:r>
-      <w:proofErr w:type="spellEnd"/>
-      <w:r>
-        <w:t>: center”.</w:t>
-      </w:r>
-    </w:p>
-    <w:p/>
-    <w:p>
-      <w:r>
-        <w:t xml:space="preserve">Vinculaste correctamente una hoja de estilos externa al documento </w:t>
-      </w:r>
-      <w:proofErr w:type="spellStart"/>
-      <w:r>
-        <w:t>html</w:t>
-      </w:r>
-      <w:proofErr w:type="spellEnd"/>
-      <w:r>
-        <w:t xml:space="preserve">, los estilos aplicados con clases e </w:t>
-      </w:r>
-      <w:proofErr w:type="spellStart"/>
-      <w:r>
-        <w:t>id’s</w:t>
-      </w:r>
-      <w:proofErr w:type="spellEnd"/>
-      <w:r>
-        <w:t xml:space="preserve"> </w:t>
-      </w:r>
-      <w:proofErr w:type="spellStart"/>
-      <w:r>
         <w:t>estan</w:t>
       </w:r>
       <w:proofErr w:type="spellEnd"/>
@@ -249,7 +163,7 @@
           <w:b/>
           <w:bCs/>
         </w:rPr>
-        <w:t>9</w:t>
+        <w:t>8</w:t>
       </w:r>
     </w:p>
     <w:p>
@@ -275,30 +189,32 @@
         </w:rPr>
       </w:pPr>
     </w:p>
-    <w:p>
-      <w:pPr>
-        <w:rPr>
-          <w:rFonts w:ascii="Segoe UI Emoji" w:hAnsi="Segoe UI Emoji" w:cs="Segoe UI Emoji"/>
-          <w:b/>
-          <w:bCs/>
-        </w:rPr>
-      </w:pPr>
-    </w:p>
-    <w:p>
-      <w:pPr>
-        <w:rPr>
-          <w:rFonts w:ascii="Segoe UI Emoji" w:hAnsi="Segoe UI Emoji" w:cs="Segoe UI Emoji"/>
-          <w:b/>
-          <w:bCs/>
-        </w:rPr>
-      </w:pPr>
-      <w:r>
-        <w:rPr>
-          <w:rFonts w:ascii="Segoe UI Emoji" w:hAnsi="Segoe UI Emoji" w:cs="Segoe UI Emoji"/>
-          <w:b/>
-          <w:bCs/>
-        </w:rPr>
-        <w:t>Cohecha Nick</w:t>
+    <w:p/>
+    <w:p>
+      <w:pPr>
+        <w:rPr>
+          <w:rFonts w:ascii="Segoe UI Emoji" w:hAnsi="Segoe UI Emoji" w:cs="Segoe UI Emoji"/>
+          <w:b/>
+          <w:bCs/>
+        </w:rPr>
+      </w:pPr>
+      <w:proofErr w:type="spellStart"/>
+      <w:r>
+        <w:rPr>
+          <w:rFonts w:ascii="Segoe UI Emoji" w:hAnsi="Segoe UI Emoji" w:cs="Segoe UI Emoji"/>
+          <w:b/>
+          <w:bCs/>
+        </w:rPr>
+        <w:t>Agustin</w:t>
+      </w:r>
+      <w:proofErr w:type="spellEnd"/>
+      <w:r>
+        <w:rPr>
+          <w:rFonts w:ascii="Segoe UI Emoji" w:hAnsi="Segoe UI Emoji" w:cs="Segoe UI Emoji"/>
+          <w:b/>
+          <w:bCs/>
+        </w:rPr>
+        <w:t xml:space="preserve"> Mora</w:t>
       </w:r>
     </w:p>
     <w:p>
@@ -328,13 +244,7 @@
       </w:r>
       <w:proofErr w:type="gramEnd"/>
       <w:r>
-        <w:t>Felicitaciones por la entrega del Desafío 0</w:t>
-      </w:r>
-      <w:r>
-        <w:t>2</w:t>
-      </w:r>
-      <w:r>
-        <w:t xml:space="preserve">! </w:t>
+        <w:t xml:space="preserve">Felicitaciones por la entrega del Desafío 02! </w:t>
       </w:r>
       <w:r>
         <w:rPr>
@@ -346,28 +256,54 @@
     <w:p/>
     <w:p>
       <w:r>
-        <w:t>Nick</w:t>
-      </w:r>
-      <w:r>
-        <w:t xml:space="preserve">, quería felicitarte por el trabajo que realizaste. El resultado </w:t>
-      </w:r>
-      <w:r>
-        <w:t xml:space="preserve">para </w:t>
-      </w:r>
-      <w:proofErr w:type="gramStart"/>
-      <w:r>
-        <w:t>el ejercicios</w:t>
-      </w:r>
-      <w:proofErr w:type="gramEnd"/>
-      <w:r>
-        <w:t xml:space="preserve"> de Productos es el indicado, lastima no llegaste a realizar los otros dos ejercicios.</w:t>
-      </w:r>
-    </w:p>
-    <w:p/>
-    <w:p>
+        <w:t>Primeramente, quería felicitarte por el trabajo que realizaste. El resultado logrado en los 3 ejercicios es el esperado.</w:t>
+      </w:r>
+    </w:p>
+    <w:p/>
+    <w:p>
+      <w:r>
+        <w:t xml:space="preserve">Los documentos </w:t>
+      </w:r>
+      <w:proofErr w:type="spellStart"/>
+      <w:r>
+        <w:t>html</w:t>
+      </w:r>
+      <w:proofErr w:type="spellEnd"/>
+      <w:r>
+        <w:t xml:space="preserve"> en los ejercicios </w:t>
+      </w:r>
+      <w:proofErr w:type="spellStart"/>
+      <w:r>
+        <w:t>estan</w:t>
+      </w:r>
+      <w:proofErr w:type="spellEnd"/>
+      <w:r>
+        <w:t xml:space="preserve"> correctamente creados, bien manejados los elementos de textos y encabezados.</w:t>
+      </w:r>
+    </w:p>
+    <w:p>
+      <w:proofErr w:type="spellStart"/>
       <w:r>
         <w:lastRenderedPageBreak/>
-        <w:t xml:space="preserve">La creación del documento </w:t>
+        <w:t>Buenisimo</w:t>
+      </w:r>
+      <w:proofErr w:type="spellEnd"/>
+      <w:r>
+        <w:t xml:space="preserve"> que completaste el atributo </w:t>
+      </w:r>
+      <w:proofErr w:type="spellStart"/>
+      <w:r>
+        <w:t>alt</w:t>
+      </w:r>
+      <w:proofErr w:type="spellEnd"/>
+      <w:r>
+        <w:t xml:space="preserve"> de las imágenes, esto ayuda a mejorar la accesibilidad de tu proyecto.</w:t>
+      </w:r>
+    </w:p>
+    <w:p/>
+    <w:p>
+      <w:r>
+        <w:t xml:space="preserve">Correcta la vinculación de la hoja de estilos al </w:t>
       </w:r>
       <w:proofErr w:type="spellStart"/>
       <w:r>
@@ -375,21 +311,7 @@
       </w:r>
       <w:proofErr w:type="spellEnd"/>
       <w:r>
-        <w:t xml:space="preserve"> es correcto, implementaste imágenes correctamente, el manejo de elementos de texto y encabezado tambien esta ok.</w:t>
-      </w:r>
-    </w:p>
-    <w:p/>
-    <w:p>
-      <w:r>
-        <w:t xml:space="preserve">Vinculaste correctamente una hoja de estilos externa al documento </w:t>
-      </w:r>
-      <w:proofErr w:type="spellStart"/>
-      <w:r>
-        <w:t>html</w:t>
-      </w:r>
-      <w:proofErr w:type="spellEnd"/>
-      <w:r>
-        <w:t xml:space="preserve">, los estilos aplicados con clases e </w:t>
+        <w:t xml:space="preserve">, genial que implementaste clases e </w:t>
       </w:r>
       <w:proofErr w:type="spellStart"/>
       <w:r>
@@ -397,27 +319,38 @@
       </w:r>
       <w:proofErr w:type="spellEnd"/>
       <w:r>
-        <w:t xml:space="preserve"> </w:t>
-      </w:r>
-      <w:proofErr w:type="spellStart"/>
-      <w:r>
-        <w:t>estan</w:t>
-      </w:r>
-      <w:proofErr w:type="spellEnd"/>
-      <w:r>
-        <w:t xml:space="preserve"> correctos.</w:t>
-      </w:r>
-    </w:p>
-    <w:p/>
-    <w:p/>
-    <w:p>
-      <w:pPr>
-        <w:ind w:left="708" w:hanging="708"/>
-      </w:pPr>
+        <w:t>.</w:t>
+      </w:r>
+    </w:p>
+    <w:p>
+      <w:r>
+        <w:t xml:space="preserve">Destaco la correcta disposición de las imágenes en los ejercicios con las propiedades </w:t>
+      </w:r>
+      <w:proofErr w:type="spellStart"/>
+      <w:r>
+        <w:t>flex</w:t>
+      </w:r>
+      <w:proofErr w:type="spellEnd"/>
+      <w:r>
+        <w:t xml:space="preserve"> y </w:t>
+      </w:r>
+      <w:proofErr w:type="spellStart"/>
+      <w:r>
+        <w:t>float</w:t>
+      </w:r>
+      <w:proofErr w:type="spellEnd"/>
+      <w:r>
+        <w:t>.</w:t>
+      </w:r>
+    </w:p>
+    <w:p/>
+    <w:p/>
+    <w:p>
       <w:r>
         <w:t>Observaciones a tu trabajo son:</w:t>
       </w:r>
     </w:p>
+    <w:p/>
     <w:p/>
     <w:p>
       <w:pPr>
@@ -460,6 +393,7 @@
         <w:t xml:space="preserve"> dice a los motores de búsqueda en que idioma esta tu sitio web.</w:t>
       </w:r>
     </w:p>
+    <w:p/>
     <w:p>
       <w:pPr>
         <w:pStyle w:val="Prrafodelista"/>
@@ -475,22 +409,17 @@
     <w:p/>
     <w:p>
       <w:r>
-        <w:t>Tu nota en el Desafío 0</w:t>
-      </w:r>
-      <w:r>
-        <w:t>2</w:t>
-      </w:r>
-      <w:r>
-        <w:t xml:space="preserve"> es: </w:t>
-      </w:r>
-      <w:r>
-        <w:rPr>
-          <w:b/>
-          <w:bCs/>
-        </w:rPr>
-        <w:t>9</w:t>
-      </w:r>
-    </w:p>
+        <w:t xml:space="preserve">Tu nota en el Desafío 02 es: </w:t>
+      </w:r>
+      <w:r>
+        <w:rPr>
+          <w:b/>
+          <w:bCs/>
+        </w:rPr>
+        <w:t>10</w:t>
+      </w:r>
+    </w:p>
+    <w:p/>
     <w:p>
       <w:pPr>
         <w:pBdr>
@@ -500,38 +429,260 @@
     </w:p>
     <w:p>
       <w:pPr>
+        <w:rPr>
+          <w:rFonts w:ascii="Segoe UI Emoji" w:hAnsi="Segoe UI Emoji" w:cs="Segoe UI Emoji"/>
+          <w:b/>
+          <w:bCs/>
+        </w:rPr>
+      </w:pPr>
+    </w:p>
+    <w:p>
+      <w:pPr>
+        <w:rPr>
+          <w:rFonts w:ascii="Segoe UI Emoji" w:hAnsi="Segoe UI Emoji" w:cs="Segoe UI Emoji"/>
+          <w:b/>
+          <w:bCs/>
+        </w:rPr>
+      </w:pPr>
+      <w:proofErr w:type="spellStart"/>
+      <w:r>
+        <w:rPr>
+          <w:rFonts w:ascii="Segoe UI Emoji" w:hAnsi="Segoe UI Emoji" w:cs="Segoe UI Emoji"/>
+          <w:b/>
+          <w:bCs/>
+        </w:rPr>
+        <w:t>Bazan</w:t>
+      </w:r>
+      <w:proofErr w:type="spellEnd"/>
+      <w:r>
+        <w:rPr>
+          <w:rFonts w:ascii="Segoe UI Emoji" w:hAnsi="Segoe UI Emoji" w:cs="Segoe UI Emoji"/>
+          <w:b/>
+          <w:bCs/>
+        </w:rPr>
+        <w:t xml:space="preserve"> </w:t>
+      </w:r>
+      <w:proofErr w:type="spellStart"/>
+      <w:r>
+        <w:rPr>
+          <w:rFonts w:ascii="Segoe UI Emoji" w:hAnsi="Segoe UI Emoji" w:cs="Segoe UI Emoji"/>
+          <w:b/>
+          <w:bCs/>
+        </w:rPr>
+        <w:t>Agustin</w:t>
+      </w:r>
+      <w:proofErr w:type="spellEnd"/>
+    </w:p>
+    <w:p>
+      <w:pPr>
+        <w:rPr>
+          <w:rFonts w:ascii="Segoe UI Emoji" w:hAnsi="Segoe UI Emoji" w:cs="Segoe UI Emoji"/>
+          <w:b/>
+          <w:bCs/>
+        </w:rPr>
+      </w:pPr>
+    </w:p>
+    <w:p>
+      <w:pPr>
+        <w:rPr>
+          <w:rFonts w:ascii="Segoe UI Emoji" w:hAnsi="Segoe UI Emoji" w:cs="Segoe UI Emoji"/>
+        </w:rPr>
+      </w:pPr>
+      <w:proofErr w:type="gramStart"/>
+      <w:r>
+        <w:rPr>
+          <w:rFonts w:ascii="Segoe UI Emoji" w:hAnsi="Segoe UI Emoji" w:cs="Segoe UI Emoji"/>
+        </w:rPr>
+        <w:t>🎉</w:t>
+      </w:r>
+      <w:r>
+        <w:t>¡</w:t>
+      </w:r>
+      <w:proofErr w:type="gramEnd"/>
+      <w:r>
+        <w:t xml:space="preserve">Felicitaciones por la entrega del Desafío 02! </w:t>
+      </w:r>
+      <w:r>
+        <w:rPr>
+          <w:rFonts w:ascii="Segoe UI Emoji" w:hAnsi="Segoe UI Emoji" w:cs="Segoe UI Emoji"/>
+        </w:rPr>
+        <w:t>🎉</w:t>
+      </w:r>
+    </w:p>
+    <w:p/>
+    <w:p>
+      <w:r>
+        <w:t>Agustín</w:t>
+      </w:r>
+      <w:r>
+        <w:t xml:space="preserve">, te felicito por el trabajo que realizaste. </w:t>
+      </w:r>
+      <w:r>
+        <w:t>El resultado logrado en el ejercicio de Hoteles esta ok, lastima no llegaste a hacer la de productos y restaurantes.</w:t>
+      </w:r>
+    </w:p>
+    <w:p/>
+    <w:p>
+      <w:r>
+        <w:t xml:space="preserve">La creación del documento </w:t>
+      </w:r>
+      <w:proofErr w:type="spellStart"/>
+      <w:r>
+        <w:t>html</w:t>
+      </w:r>
+      <w:proofErr w:type="spellEnd"/>
+      <w:r>
+        <w:t xml:space="preserve"> es correcto, implementaste imágenes correctamente</w:t>
+      </w:r>
+      <w:r>
+        <w:t xml:space="preserve"> </w:t>
+      </w:r>
+      <w:r>
+        <w:t>acá</w:t>
+      </w:r>
+      <w:r>
+        <w:t xml:space="preserve"> </w:t>
+      </w:r>
+      <w:proofErr w:type="spellStart"/>
+      <w:r>
+        <w:t>recorda</w:t>
+      </w:r>
+      <w:proofErr w:type="spellEnd"/>
+      <w:r>
+        <w:t xml:space="preserve"> que mejora la accesibilidad de tu proyecto agregar el atributo “</w:t>
+      </w:r>
+      <w:proofErr w:type="spellStart"/>
+      <w:r>
+        <w:t>alt</w:t>
+      </w:r>
+      <w:proofErr w:type="spellEnd"/>
+      <w:r>
+        <w:t xml:space="preserve">” a las </w:t>
+      </w:r>
+      <w:proofErr w:type="spellStart"/>
+      <w:r>
+        <w:t>imagenes</w:t>
+      </w:r>
+      <w:proofErr w:type="spellEnd"/>
+      <w:r>
+        <w:t xml:space="preserve">, </w:t>
+      </w:r>
+    </w:p>
+    <w:p/>
+    <w:p>
+      <w:r>
+        <w:lastRenderedPageBreak/>
+        <w:t>E</w:t>
+      </w:r>
+      <w:r>
+        <w:t xml:space="preserve">l manejo de elementos de texto y encabezado </w:t>
+      </w:r>
+      <w:proofErr w:type="spellStart"/>
+      <w:r>
+        <w:t>tambien</w:t>
+      </w:r>
+      <w:proofErr w:type="spellEnd"/>
+      <w:r>
+        <w:t xml:space="preserve"> esta ok.</w:t>
+      </w:r>
+    </w:p>
+    <w:p/>
+    <w:p>
+      <w:r>
+        <w:t xml:space="preserve">Vinculaste correctamente una hoja de estilos externa al documento </w:t>
+      </w:r>
+      <w:proofErr w:type="spellStart"/>
+      <w:r>
+        <w:t>html</w:t>
+      </w:r>
+      <w:proofErr w:type="spellEnd"/>
+      <w:r>
+        <w:t xml:space="preserve">, los estilos aplicados con clases e </w:t>
+      </w:r>
+      <w:proofErr w:type="spellStart"/>
+      <w:r>
+        <w:t>id’s</w:t>
+      </w:r>
+      <w:proofErr w:type="spellEnd"/>
+      <w:r>
+        <w:t xml:space="preserve"> </w:t>
+      </w:r>
+      <w:proofErr w:type="spellStart"/>
+      <w:r>
+        <w:t>estan</w:t>
+      </w:r>
+      <w:proofErr w:type="spellEnd"/>
+      <w:r>
+        <w:t xml:space="preserve"> correctos.</w:t>
+      </w:r>
+    </w:p>
+    <w:p/>
+    <w:p/>
+    <w:p>
+      <w:r>
+        <w:t>Excelente trabajo ¡</w:t>
+      </w:r>
+    </w:p>
+    <w:p/>
+    <w:p>
+      <w:r>
+        <w:t xml:space="preserve">Tu nota en el Desafío 02 es: </w:t>
+      </w:r>
+      <w:r>
+        <w:rPr>
+          <w:b/>
+          <w:bCs/>
+        </w:rPr>
+        <w:t>9</w:t>
+      </w:r>
+    </w:p>
+    <w:p>
+      <w:pPr>
         <w:pBdr>
           <w:bottom w:val="single" w:sz="6" w:space="1" w:color="auto"/>
         </w:pBdr>
       </w:pPr>
     </w:p>
-    <w:p/>
-    <w:p/>
-    <w:p>
-      <w:pPr>
-        <w:rPr>
-          <w:rFonts w:ascii="Segoe UI Emoji" w:hAnsi="Segoe UI Emoji" w:cs="Segoe UI Emoji"/>
-          <w:b/>
-          <w:bCs/>
-        </w:rPr>
-      </w:pPr>
-      <w:proofErr w:type="spellStart"/>
-      <w:r>
-        <w:rPr>
-          <w:rFonts w:ascii="Segoe UI Emoji" w:hAnsi="Segoe UI Emoji" w:cs="Segoe UI Emoji"/>
-          <w:b/>
-          <w:bCs/>
-        </w:rPr>
-        <w:t>Galindez</w:t>
-      </w:r>
-      <w:proofErr w:type="spellEnd"/>
-      <w:r>
-        <w:rPr>
-          <w:rFonts w:ascii="Segoe UI Emoji" w:hAnsi="Segoe UI Emoji" w:cs="Segoe UI Emoji"/>
-          <w:b/>
-          <w:bCs/>
-        </w:rPr>
-        <w:t xml:space="preserve"> Oriana</w:t>
+    <w:p>
+      <w:pPr>
+        <w:pBdr>
+          <w:bottom w:val="single" w:sz="6" w:space="1" w:color="auto"/>
+        </w:pBdr>
+      </w:pPr>
+    </w:p>
+    <w:p>
+      <w:pPr>
+        <w:rPr>
+          <w:rFonts w:ascii="Segoe UI Emoji" w:hAnsi="Segoe UI Emoji" w:cs="Segoe UI Emoji"/>
+          <w:b/>
+          <w:bCs/>
+        </w:rPr>
+      </w:pPr>
+    </w:p>
+    <w:p>
+      <w:pPr>
+        <w:rPr>
+          <w:rFonts w:ascii="Segoe UI Emoji" w:hAnsi="Segoe UI Emoji" w:cs="Segoe UI Emoji"/>
+          <w:b/>
+          <w:bCs/>
+        </w:rPr>
+      </w:pPr>
+    </w:p>
+    <w:p>
+      <w:pPr>
+        <w:rPr>
+          <w:rFonts w:ascii="Segoe UI Emoji" w:hAnsi="Segoe UI Emoji" w:cs="Segoe UI Emoji"/>
+          <w:b/>
+          <w:bCs/>
+        </w:rPr>
+      </w:pPr>
+      <w:r>
+        <w:rPr>
+          <w:rFonts w:ascii="Segoe UI Emoji" w:hAnsi="Segoe UI Emoji" w:cs="Segoe UI Emoji"/>
+          <w:b/>
+          <w:bCs/>
+        </w:rPr>
+        <w:t>Cohecha Nick</w:t>
       </w:r>
     </w:p>
     <w:p>
@@ -561,7 +712,13 @@
       </w:r>
       <w:proofErr w:type="gramEnd"/>
       <w:r>
-        <w:t xml:space="preserve">Felicitaciones por la entrega del Desafío 02! </w:t>
+        <w:t>Felicitaciones por la entrega del Desafío 0</w:t>
+      </w:r>
+      <w:r>
+        <w:t>2</w:t>
+      </w:r>
+      <w:r>
+        <w:t xml:space="preserve">! </w:t>
       </w:r>
       <w:r>
         <w:rPr>
@@ -573,13 +730,27 @@
     <w:p/>
     <w:p>
       <w:r>
-        <w:t>Primeramente, quería felicitarte por el trabajo que realizaste. El resultado logrado en los 3 ejercicios es el esperado.</w:t>
-      </w:r>
-    </w:p>
-    <w:p/>
-    <w:p>
-      <w:r>
-        <w:t xml:space="preserve">Los documentos </w:t>
+        <w:t>Nick</w:t>
+      </w:r>
+      <w:r>
+        <w:t xml:space="preserve">, quería felicitarte por el trabajo que realizaste. El resultado </w:t>
+      </w:r>
+      <w:r>
+        <w:t xml:space="preserve">para </w:t>
+      </w:r>
+      <w:proofErr w:type="gramStart"/>
+      <w:r>
+        <w:t>el ejercicios</w:t>
+      </w:r>
+      <w:proofErr w:type="gramEnd"/>
+      <w:r>
+        <w:t xml:space="preserve"> de Productos es el indicado, lastima no llegaste a realizar los otros dos ejercicios.</w:t>
+      </w:r>
+    </w:p>
+    <w:p/>
+    <w:p>
+      <w:r>
+        <w:t xml:space="preserve">La creación del documento </w:t>
       </w:r>
       <w:proofErr w:type="spellStart"/>
       <w:r>
@@ -587,31 +758,13 @@
       </w:r>
       <w:proofErr w:type="spellEnd"/>
       <w:r>
-        <w:t xml:space="preserve"> en los ejercicios estan correctamente creados, bien manejados los elementos de textos y encabezados.</w:t>
-      </w:r>
-    </w:p>
-    <w:p>
-      <w:proofErr w:type="spellStart"/>
-      <w:r>
-        <w:t>Buenisimo</w:t>
-      </w:r>
-      <w:proofErr w:type="spellEnd"/>
-      <w:r>
-        <w:t xml:space="preserve"> que completaste el atributo </w:t>
-      </w:r>
-      <w:proofErr w:type="spellStart"/>
-      <w:r>
-        <w:t>alt</w:t>
-      </w:r>
-      <w:proofErr w:type="spellEnd"/>
-      <w:r>
-        <w:t xml:space="preserve"> de las imágenes, esto ayuda a mejorar la accesibilidad de tu proyecto.</w:t>
-      </w:r>
-    </w:p>
-    <w:p/>
-    <w:p>
-      <w:r>
-        <w:t xml:space="preserve">Correcta la vinculación de la hoja de estilos al </w:t>
+        <w:t xml:space="preserve"> es correcto, implementaste imágenes correctamente, el manejo de elementos de texto y encabezado tambien esta ok.</w:t>
+      </w:r>
+    </w:p>
+    <w:p/>
+    <w:p>
+      <w:r>
+        <w:t xml:space="preserve">Vinculaste correctamente una hoja de estilos externa al documento </w:t>
       </w:r>
       <w:proofErr w:type="spellStart"/>
       <w:r>
@@ -619,7 +772,7 @@
       </w:r>
       <w:proofErr w:type="spellEnd"/>
       <w:r>
-        <w:t xml:space="preserve">, genial que implementaste clases e </w:t>
+        <w:t xml:space="preserve">, los estilos aplicados con clases e </w:t>
       </w:r>
       <w:proofErr w:type="spellStart"/>
       <w:r>
@@ -627,39 +780,27 @@
       </w:r>
       <w:proofErr w:type="spellEnd"/>
       <w:r>
-        <w:t>.</w:t>
-      </w:r>
-    </w:p>
-    <w:p>
-      <w:r>
-        <w:lastRenderedPageBreak/>
-        <w:t xml:space="preserve">Destaco la correcta disposición de las imágenes en los ejercicios con </w:t>
-      </w:r>
-      <w:proofErr w:type="spellStart"/>
-      <w:r>
-        <w:t>text-align</w:t>
-      </w:r>
-      <w:proofErr w:type="spellEnd"/>
-      <w:r>
-        <w:t xml:space="preserve"> y </w:t>
-      </w:r>
-      <w:proofErr w:type="spellStart"/>
-      <w:r>
-        <w:t>float</w:t>
-      </w:r>
-      <w:proofErr w:type="spellEnd"/>
-      <w:r>
-        <w:t>.</w:t>
-      </w:r>
-    </w:p>
-    <w:p/>
-    <w:p/>
-    <w:p>
+        <w:t xml:space="preserve"> </w:t>
+      </w:r>
+      <w:proofErr w:type="spellStart"/>
+      <w:r>
+        <w:t>estan</w:t>
+      </w:r>
+      <w:proofErr w:type="spellEnd"/>
+      <w:r>
+        <w:t xml:space="preserve"> correctos.</w:t>
+      </w:r>
+    </w:p>
+    <w:p/>
+    <w:p/>
+    <w:p>
+      <w:pPr>
+        <w:ind w:left="708" w:hanging="708"/>
+      </w:pPr>
       <w:r>
         <w:t>Observaciones a tu trabajo son:</w:t>
       </w:r>
     </w:p>
-    <w:p/>
     <w:p/>
     <w:p>
       <w:pPr>
@@ -702,7 +843,6 @@
         <w:t xml:space="preserve"> dice a los motores de búsqueda en que idioma esta tu sitio web.</w:t>
       </w:r>
     </w:p>
-    <w:p/>
     <w:p>
       <w:pPr>
         <w:pStyle w:val="Prrafodelista"/>
@@ -712,23 +852,29 @@
     <w:p/>
     <w:p>
       <w:r>
+        <w:lastRenderedPageBreak/>
         <w:t>Excelente trabajo ¡</w:t>
       </w:r>
     </w:p>
     <w:p/>
     <w:p>
       <w:r>
-        <w:t xml:space="preserve">Tu nota en el Desafío 02 es: </w:t>
-      </w:r>
-      <w:r>
-        <w:rPr>
-          <w:b/>
-          <w:bCs/>
-        </w:rPr>
-        <w:t>10</w:t>
-      </w:r>
-    </w:p>
-    <w:p/>
+        <w:t>Tu nota en el Desafío 0</w:t>
+      </w:r>
+      <w:r>
+        <w:t>2</w:t>
+      </w:r>
+      <w:r>
+        <w:t xml:space="preserve"> es: </w:t>
+      </w:r>
+      <w:r>
+        <w:rPr>
+          <w:b/>
+          <w:bCs/>
+        </w:rPr>
+        <w:t>9</w:t>
+      </w:r>
+    </w:p>
     <w:p>
       <w:pPr>
         <w:pBdr>
@@ -736,43 +882,41 @@
         </w:pBdr>
       </w:pPr>
     </w:p>
-    <w:p/>
-    <w:p>
-      <w:pPr>
-        <w:rPr>
-          <w:rFonts w:ascii="Segoe UI Emoji" w:hAnsi="Segoe UI Emoji" w:cs="Segoe UI Emoji"/>
-          <w:b/>
-          <w:bCs/>
-        </w:rPr>
-      </w:pPr>
-      <w:proofErr w:type="spellStart"/>
-      <w:r>
-        <w:rPr>
-          <w:rFonts w:ascii="Segoe UI Emoji" w:hAnsi="Segoe UI Emoji" w:cs="Segoe UI Emoji"/>
-          <w:b/>
-          <w:bCs/>
-        </w:rPr>
-        <w:t>Cordoba</w:t>
-      </w:r>
-      <w:proofErr w:type="spellEnd"/>
-      <w:r>
-        <w:rPr>
-          <w:rFonts w:ascii="Segoe UI Emoji" w:hAnsi="Segoe UI Emoji" w:cs="Segoe UI Emoji"/>
-          <w:b/>
-          <w:bCs/>
-        </w:rPr>
-        <w:t xml:space="preserve"> </w:t>
-      </w:r>
-      <w:proofErr w:type="spellStart"/>
-      <w:r>
-        <w:rPr>
-          <w:rFonts w:ascii="Segoe UI Emoji" w:hAnsi="Segoe UI Emoji" w:cs="Segoe UI Emoji"/>
-          <w:b/>
-          <w:bCs/>
-        </w:rPr>
-        <w:t>Ivan</w:t>
-      </w:r>
-      <w:proofErr w:type="spellEnd"/>
+    <w:p>
+      <w:pPr>
+        <w:pBdr>
+          <w:bottom w:val="single" w:sz="6" w:space="1" w:color="auto"/>
+        </w:pBdr>
+      </w:pPr>
+    </w:p>
+    <w:p/>
+    <w:p/>
+    <w:p>
+      <w:pPr>
+        <w:rPr>
+          <w:rFonts w:ascii="Segoe UI Emoji" w:hAnsi="Segoe UI Emoji" w:cs="Segoe UI Emoji"/>
+          <w:b/>
+          <w:bCs/>
+        </w:rPr>
+      </w:pPr>
+      <w:proofErr w:type="spellStart"/>
+      <w:r>
+        <w:rPr>
+          <w:rFonts w:ascii="Segoe UI Emoji" w:hAnsi="Segoe UI Emoji" w:cs="Segoe UI Emoji"/>
+          <w:b/>
+          <w:bCs/>
+        </w:rPr>
+        <w:t>Galindez</w:t>
+      </w:r>
+      <w:proofErr w:type="spellEnd"/>
+      <w:r>
+        <w:rPr>
+          <w:rFonts w:ascii="Segoe UI Emoji" w:hAnsi="Segoe UI Emoji" w:cs="Segoe UI Emoji"/>
+          <w:b/>
+          <w:bCs/>
+        </w:rPr>
+        <w:t xml:space="preserve"> Oriana</w:t>
+      </w:r>
     </w:p>
     <w:p>
       <w:pPr>
@@ -801,7 +945,7 @@
       </w:r>
       <w:proofErr w:type="gramEnd"/>
       <w:r>
-        <w:t xml:space="preserve">Felicitaciones por la entrega del Desafío 01! </w:t>
+        <w:t xml:space="preserve">Felicitaciones por la entrega del Desafío 02! </w:t>
       </w:r>
       <w:r>
         <w:rPr>
@@ -811,28 +955,87 @@
       </w:r>
     </w:p>
     <w:p/>
-    <w:p/>
-    <w:p>
-      <w:r>
-        <w:t>Primeramente, quería felicitarte por el trabajo que realizaste. El resultado esta casi logrado.</w:t>
-      </w:r>
-    </w:p>
-    <w:p/>
-    <w:p/>
-    <w:p>
-      <w:r>
-        <w:t xml:space="preserve">La estructura del documento es </w:t>
-      </w:r>
-      <w:proofErr w:type="gramStart"/>
-      <w:r>
-        <w:t>correcto</w:t>
-      </w:r>
-      <w:proofErr w:type="gramEnd"/>
-      <w:r>
-        <w:t>, r</w:t>
-      </w:r>
-      <w:r>
-        <w:t>espetaste el orden de aplicación de uso de etiquetas de encabezado (h1, h2, etc..) y el manejo de etiquetas para textos.</w:t>
+    <w:p>
+      <w:r>
+        <w:t>Primeramente, quería felicitarte por el trabajo que realizaste. El resultado logrado en los 3 ejercicios es el esperado.</w:t>
+      </w:r>
+    </w:p>
+    <w:p/>
+    <w:p>
+      <w:r>
+        <w:t xml:space="preserve">Los documentos </w:t>
+      </w:r>
+      <w:proofErr w:type="spellStart"/>
+      <w:r>
+        <w:t>html</w:t>
+      </w:r>
+      <w:proofErr w:type="spellEnd"/>
+      <w:r>
+        <w:t xml:space="preserve"> en los ejercicios estan correctamente creados, bien manejados los elementos de textos y encabezados.</w:t>
+      </w:r>
+    </w:p>
+    <w:p>
+      <w:proofErr w:type="spellStart"/>
+      <w:r>
+        <w:t>Buenisimo</w:t>
+      </w:r>
+      <w:proofErr w:type="spellEnd"/>
+      <w:r>
+        <w:t xml:space="preserve"> que completaste el atributo </w:t>
+      </w:r>
+      <w:proofErr w:type="spellStart"/>
+      <w:r>
+        <w:t>alt</w:t>
+      </w:r>
+      <w:proofErr w:type="spellEnd"/>
+      <w:r>
+        <w:t xml:space="preserve"> de las imágenes, esto ayuda a mejorar la accesibilidad de tu proyecto.</w:t>
+      </w:r>
+    </w:p>
+    <w:p/>
+    <w:p>
+      <w:r>
+        <w:t xml:space="preserve">Correcta la vinculación de la hoja de estilos al </w:t>
+      </w:r>
+      <w:proofErr w:type="spellStart"/>
+      <w:r>
+        <w:t>html</w:t>
+      </w:r>
+      <w:proofErr w:type="spellEnd"/>
+      <w:r>
+        <w:t xml:space="preserve">, genial que implementaste clases e </w:t>
+      </w:r>
+      <w:proofErr w:type="spellStart"/>
+      <w:r>
+        <w:t>id’s</w:t>
+      </w:r>
+      <w:proofErr w:type="spellEnd"/>
+      <w:r>
+        <w:t>.</w:t>
+      </w:r>
+    </w:p>
+    <w:p>
+      <w:r>
+        <w:t xml:space="preserve">Destaco la correcta disposición de las imágenes en los ejercicios con </w:t>
+      </w:r>
+      <w:r>
+        <w:t xml:space="preserve">las propiedades </w:t>
+      </w:r>
+      <w:proofErr w:type="spellStart"/>
+      <w:r>
+        <w:t>flex</w:t>
+      </w:r>
+      <w:proofErr w:type="spellEnd"/>
+      <w:r>
+        <w:t xml:space="preserve"> y </w:t>
+      </w:r>
+      <w:proofErr w:type="spellStart"/>
+      <w:r>
+        <w:t>float</w:t>
+      </w:r>
+      <w:proofErr w:type="spellEnd"/>
+      <w:r>
+        <w:t>.</w:t>
       </w:r>
     </w:p>
     <w:p/>
@@ -842,6 +1045,7 @@
         <w:t>Observaciones a tu trabajo son:</w:t>
       </w:r>
     </w:p>
+    <w:p/>
     <w:p/>
     <w:p>
       <w:pPr>
@@ -853,7 +1057,6 @@
       </w:pPr>
       <w:proofErr w:type="spellStart"/>
       <w:r>
-        <w:lastRenderedPageBreak/>
         <w:t>Recorda</w:t>
       </w:r>
       <w:proofErr w:type="spellEnd"/>
@@ -885,21 +1088,147 @@
         <w:t xml:space="preserve"> dice a los motores de búsqueda en que idioma esta tu sitio web.</w:t>
       </w:r>
     </w:p>
-    <w:p>
-      <w:pPr>
-        <w:pStyle w:val="Prrafodelista"/>
-      </w:pPr>
-    </w:p>
-    <w:p>
-      <w:pPr>
-        <w:pStyle w:val="Prrafodelista"/>
-      </w:pPr>
-    </w:p>
-    <w:p>
-      <w:pPr>
-        <w:pStyle w:val="Prrafodelista"/>
-      </w:pPr>
-    </w:p>
+    <w:p/>
+    <w:p>
+      <w:pPr>
+        <w:pStyle w:val="Prrafodelista"/>
+        <w:ind w:left="1440"/>
+      </w:pPr>
+    </w:p>
+    <w:p/>
+    <w:p>
+      <w:r>
+        <w:t>Excelente trabajo ¡</w:t>
+      </w:r>
+    </w:p>
+    <w:p/>
+    <w:p>
+      <w:r>
+        <w:t xml:space="preserve">Tu nota en el Desafío 02 es: </w:t>
+      </w:r>
+      <w:r>
+        <w:rPr>
+          <w:b/>
+          <w:bCs/>
+        </w:rPr>
+        <w:t>10</w:t>
+      </w:r>
+    </w:p>
+    <w:p/>
+    <w:p>
+      <w:pPr>
+        <w:pBdr>
+          <w:bottom w:val="single" w:sz="6" w:space="1" w:color="auto"/>
+        </w:pBdr>
+      </w:pPr>
+    </w:p>
+    <w:p/>
+    <w:p>
+      <w:pPr>
+        <w:rPr>
+          <w:rFonts w:ascii="Segoe UI Emoji" w:hAnsi="Segoe UI Emoji" w:cs="Segoe UI Emoji"/>
+          <w:b/>
+          <w:bCs/>
+        </w:rPr>
+      </w:pPr>
+      <w:proofErr w:type="spellStart"/>
+      <w:r>
+        <w:rPr>
+          <w:rFonts w:ascii="Segoe UI Emoji" w:hAnsi="Segoe UI Emoji" w:cs="Segoe UI Emoji"/>
+          <w:b/>
+          <w:bCs/>
+        </w:rPr>
+        <w:t>Cordoba</w:t>
+      </w:r>
+      <w:proofErr w:type="spellEnd"/>
+      <w:r>
+        <w:rPr>
+          <w:rFonts w:ascii="Segoe UI Emoji" w:hAnsi="Segoe UI Emoji" w:cs="Segoe UI Emoji"/>
+          <w:b/>
+          <w:bCs/>
+        </w:rPr>
+        <w:t xml:space="preserve"> </w:t>
+      </w:r>
+      <w:proofErr w:type="spellStart"/>
+      <w:r>
+        <w:rPr>
+          <w:rFonts w:ascii="Segoe UI Emoji" w:hAnsi="Segoe UI Emoji" w:cs="Segoe UI Emoji"/>
+          <w:b/>
+          <w:bCs/>
+        </w:rPr>
+        <w:t>Ivan</w:t>
+      </w:r>
+      <w:proofErr w:type="spellEnd"/>
+    </w:p>
+    <w:p>
+      <w:pPr>
+        <w:rPr>
+          <w:rFonts w:ascii="Segoe UI Emoji" w:hAnsi="Segoe UI Emoji" w:cs="Segoe UI Emoji"/>
+          <w:b/>
+          <w:bCs/>
+        </w:rPr>
+      </w:pPr>
+    </w:p>
+    <w:p>
+      <w:pPr>
+        <w:rPr>
+          <w:rFonts w:ascii="Segoe UI Emoji" w:hAnsi="Segoe UI Emoji" w:cs="Segoe UI Emoji"/>
+        </w:rPr>
+      </w:pPr>
+      <w:proofErr w:type="gramStart"/>
+      <w:r>
+        <w:rPr>
+          <w:rFonts w:ascii="Segoe UI Emoji" w:hAnsi="Segoe UI Emoji" w:cs="Segoe UI Emoji"/>
+        </w:rPr>
+        <w:t>🎉</w:t>
+      </w:r>
+      <w:r>
+        <w:t>¡</w:t>
+      </w:r>
+      <w:proofErr w:type="gramEnd"/>
+      <w:r>
+        <w:t xml:space="preserve">Felicitaciones por la entrega del Desafío 01! </w:t>
+      </w:r>
+      <w:r>
+        <w:rPr>
+          <w:rFonts w:ascii="Segoe UI Emoji" w:hAnsi="Segoe UI Emoji" w:cs="Segoe UI Emoji"/>
+        </w:rPr>
+        <w:t>🎉</w:t>
+      </w:r>
+    </w:p>
+    <w:p/>
+    <w:p/>
+    <w:p>
+      <w:r>
+        <w:t>Primeramente, quería felicitarte por el trabajo que realizaste. El resultado esta casi logrado.</w:t>
+      </w:r>
+    </w:p>
+    <w:p/>
+    <w:p/>
+    <w:p>
+      <w:r>
+        <w:t xml:space="preserve">La estructura del documento es </w:t>
+      </w:r>
+      <w:proofErr w:type="gramStart"/>
+      <w:r>
+        <w:t>correcto</w:t>
+      </w:r>
+      <w:proofErr w:type="gramEnd"/>
+      <w:r>
+        <w:t>, r</w:t>
+      </w:r>
+      <w:r>
+        <w:t>espetaste el orden de aplicación de uso de etiquetas de encabezado (h1, h2, etc..) y el manejo de etiquetas para textos.</w:t>
+      </w:r>
+    </w:p>
+    <w:p/>
+    <w:p/>
+    <w:p>
+      <w:r>
+        <w:t>Observaciones a tu trabajo son:</w:t>
+      </w:r>
+    </w:p>
+    <w:p/>
     <w:p>
       <w:pPr>
         <w:pStyle w:val="Prrafodelista"/>
@@ -908,65 +1237,37 @@
           <w:numId w:val="1"/>
         </w:numPr>
       </w:pPr>
-      <w:r>
-        <w:t>Las etiquetas de encabezado (h</w:t>
+      <w:proofErr w:type="spellStart"/>
+      <w:r>
+        <w:t>Recorda</w:t>
+      </w:r>
+      <w:proofErr w:type="spellEnd"/>
+      <w:r>
+        <w:t xml:space="preserve"> cambiar el lenguaje a español &lt;</w:t>
+      </w:r>
+      <w:proofErr w:type="spellStart"/>
+      <w:r>
+        <w:t>html</w:t>
+      </w:r>
+      <w:proofErr w:type="spellEnd"/>
+      <w:r>
+        <w:t xml:space="preserve"> </w:t>
+      </w:r>
+      <w:proofErr w:type="spellStart"/>
+      <w:r>
+        <w:t>lang</w:t>
+      </w:r>
+      <w:proofErr w:type="spellEnd"/>
+      <w:r>
+        <w:t xml:space="preserve">="es"&gt; porque esto </w:t>
       </w:r>
       <w:proofErr w:type="gramStart"/>
       <w:r>
-        <w:t>1,h</w:t>
+        <w:t>le</w:t>
       </w:r>
       <w:proofErr w:type="gramEnd"/>
       <w:r>
-        <w:t xml:space="preserve">2, etc..) ya tienen por default un peso semántico, por lo cual no </w:t>
-      </w:r>
-      <w:proofErr w:type="spellStart"/>
-      <w:r>
-        <w:t>seria</w:t>
-      </w:r>
-      <w:proofErr w:type="spellEnd"/>
-      <w:r>
-        <w:t xml:space="preserve"> necesario aplicarles un </w:t>
-      </w:r>
-      <w:proofErr w:type="spellStart"/>
-      <w:r>
-        <w:t>strong</w:t>
-      </w:r>
-      <w:proofErr w:type="spellEnd"/>
-      <w:r>
-        <w:t xml:space="preserve">, </w:t>
-      </w:r>
-      <w:proofErr w:type="spellStart"/>
-      <w:r>
-        <w:t>r</w:t>
-      </w:r>
-      <w:r>
-        <w:t>ecorda</w:t>
-      </w:r>
-      <w:proofErr w:type="spellEnd"/>
-      <w:r>
-        <w:t xml:space="preserve"> que la etiqueta &lt;</w:t>
-      </w:r>
-      <w:proofErr w:type="spellStart"/>
-      <w:r>
-        <w:t>strong</w:t>
-      </w:r>
-      <w:proofErr w:type="spellEnd"/>
-      <w:r>
-        <w:t xml:space="preserve">&gt; le dice a los motores de búsqueda que esa </w:t>
-      </w:r>
-      <w:proofErr w:type="spellStart"/>
-      <w:r>
-        <w:t>info</w:t>
-      </w:r>
-      <w:proofErr w:type="spellEnd"/>
-      <w:r>
-        <w:t xml:space="preserve"> es importante y que la tome en cuenta cuando imprime los resultados de </w:t>
-      </w:r>
-      <w:r>
-        <w:t>búsqueda</w:t>
-      </w:r>
-      <w:r>
-        <w:t xml:space="preserve">, por lo cual es recomendable utilizarla con recaudo. </w:t>
+        <w:t xml:space="preserve"> dice a los motores de búsqueda en que idioma esta tu sitio web.</w:t>
       </w:r>
     </w:p>
     <w:p>
@@ -993,175 +1294,23 @@
         </w:numPr>
       </w:pPr>
       <w:r>
-        <w:t>Falto aplicar estructura de lista desordenada en el parte de ¿Qué significa? La palabra FODA:</w:t>
-      </w:r>
-    </w:p>
-    <w:p>
-      <w:pPr>
-        <w:ind w:left="1416"/>
-      </w:pPr>
-      <w:r>
-        <w:t xml:space="preserve">            &lt;</w:t>
-      </w:r>
-      <w:proofErr w:type="spellStart"/>
-      <w:r>
-        <w:t>ul</w:t>
-      </w:r>
-      <w:proofErr w:type="spellEnd"/>
-      <w:r>
-        <w:t>&gt;</w:t>
-      </w:r>
-    </w:p>
-    <w:p>
-      <w:pPr>
-        <w:ind w:left="1416"/>
-      </w:pPr>
-      <w:r>
-        <w:t xml:space="preserve">                &lt;</w:t>
-      </w:r>
-      <w:proofErr w:type="spellStart"/>
-      <w:r>
-        <w:t>li</w:t>
-      </w:r>
-      <w:proofErr w:type="spellEnd"/>
-      <w:r>
-        <w:t>&gt;&lt;b&gt;F&lt;/b&gt;</w:t>
-      </w:r>
-      <w:proofErr w:type="spellStart"/>
-      <w:r>
-        <w:t>ortalezas</w:t>
-      </w:r>
-      <w:proofErr w:type="spellEnd"/>
-      <w:r>
-        <w:t>&lt;/</w:t>
-      </w:r>
-      <w:proofErr w:type="spellStart"/>
-      <w:r>
-        <w:t>li</w:t>
-      </w:r>
-      <w:proofErr w:type="spellEnd"/>
-      <w:r>
-        <w:t>&gt;</w:t>
-      </w:r>
-    </w:p>
-    <w:p>
-      <w:pPr>
-        <w:ind w:left="1416"/>
-      </w:pPr>
-      <w:r>
-        <w:t xml:space="preserve">                &lt;</w:t>
-      </w:r>
-      <w:proofErr w:type="spellStart"/>
-      <w:r>
-        <w:t>li</w:t>
-      </w:r>
-      <w:proofErr w:type="spellEnd"/>
-      <w:r>
-        <w:t>&gt;&lt;b&gt;O&lt;/b&gt;</w:t>
-      </w:r>
-      <w:proofErr w:type="spellStart"/>
-      <w:r>
-        <w:t>bjetivos</w:t>
-      </w:r>
-      <w:proofErr w:type="spellEnd"/>
-      <w:r>
-        <w:t>&lt;/</w:t>
-      </w:r>
-      <w:proofErr w:type="spellStart"/>
-      <w:r>
-        <w:t>li</w:t>
-      </w:r>
-      <w:proofErr w:type="spellEnd"/>
-      <w:r>
-        <w:t>&gt;</w:t>
-      </w:r>
-    </w:p>
-    <w:p>
-      <w:pPr>
-        <w:ind w:left="1416"/>
-      </w:pPr>
-      <w:r>
-        <w:t xml:space="preserve">                &lt;</w:t>
-      </w:r>
-      <w:proofErr w:type="spellStart"/>
-      <w:r>
-        <w:t>li</w:t>
-      </w:r>
-      <w:proofErr w:type="spellEnd"/>
-      <w:r>
-        <w:t>&gt;&lt;b&gt;D&lt;/b&gt;</w:t>
-      </w:r>
-      <w:proofErr w:type="spellStart"/>
-      <w:r>
-        <w:t>ebilidades</w:t>
-      </w:r>
-      <w:proofErr w:type="spellEnd"/>
-      <w:r>
-        <w:t>&lt;/</w:t>
-      </w:r>
-      <w:proofErr w:type="spellStart"/>
-      <w:r>
-        <w:t>li</w:t>
-      </w:r>
-      <w:proofErr w:type="spellEnd"/>
-      <w:r>
-        <w:t>&gt;</w:t>
-      </w:r>
-    </w:p>
-    <w:p>
-      <w:pPr>
-        <w:ind w:left="1416"/>
-      </w:pPr>
-      <w:r>
-        <w:t xml:space="preserve">                &lt;</w:t>
-      </w:r>
-      <w:proofErr w:type="spellStart"/>
-      <w:r>
-        <w:t>li</w:t>
-      </w:r>
-      <w:proofErr w:type="spellEnd"/>
-      <w:r>
-        <w:t>&gt;&lt;b&gt;A&lt;/b&gt;menazas&lt;/</w:t>
-      </w:r>
-      <w:proofErr w:type="spellStart"/>
-      <w:r>
-        <w:t>li</w:t>
-      </w:r>
-      <w:proofErr w:type="spellEnd"/>
-      <w:r>
-        <w:t xml:space="preserve">&gt;           </w:t>
-      </w:r>
-    </w:p>
-    <w:p>
-      <w:pPr>
-        <w:ind w:left="1416"/>
-      </w:pPr>
-      <w:r>
-        <w:t xml:space="preserve">            &lt;/</w:t>
-      </w:r>
-      <w:proofErr w:type="spellStart"/>
-      <w:r>
-        <w:t>ul</w:t>
-      </w:r>
-      <w:proofErr w:type="spellEnd"/>
-      <w:r>
-        <w:t>&gt;</w:t>
-      </w:r>
-    </w:p>
-    <w:p>
-      <w:pPr>
-        <w:ind w:left="708"/>
-      </w:pPr>
-      <w:r>
-        <w:t xml:space="preserve">Destaco que aplicaste etiqueta &lt;b&gt; para resalta en negrita la </w:t>
+        <w:t>Las etiquetas de encabezado (h</w:t>
       </w:r>
       <w:proofErr w:type="gramStart"/>
       <w:r>
-        <w:t>primer letra</w:t>
+        <w:t>1,h</w:t>
       </w:r>
       <w:proofErr w:type="gramEnd"/>
       <w:r>
-        <w:t xml:space="preserve"> y no usaste </w:t>
+        <w:t xml:space="preserve">2, etc..) ya tienen por default un peso semántico, por lo cual no </w:t>
+      </w:r>
+      <w:proofErr w:type="spellStart"/>
+      <w:r>
+        <w:t>seria</w:t>
+      </w:r>
+      <w:proofErr w:type="spellEnd"/>
+      <w:r>
+        <w:t xml:space="preserve"> necesario aplicarles un </w:t>
       </w:r>
       <w:proofErr w:type="spellStart"/>
       <w:r>
@@ -1169,138 +1318,18 @@
       </w:r>
       <w:proofErr w:type="spellEnd"/>
       <w:r>
-        <w:t>.</w:t>
-      </w:r>
-    </w:p>
-    <w:p/>
-    <w:p>
-      <w:pPr>
-        <w:pStyle w:val="Prrafodelista"/>
-        <w:ind w:left="1440"/>
-      </w:pPr>
-    </w:p>
-    <w:p/>
-    <w:p>
-      <w:r>
-        <w:t>Muy buen trabajo ¡</w:t>
-      </w:r>
-    </w:p>
-    <w:p/>
-    <w:p>
-      <w:r>
-        <w:t xml:space="preserve">Tu nota en el Desafío 01 es: </w:t>
-      </w:r>
-      <w:r>
-        <w:rPr>
-          <w:b/>
-          <w:bCs/>
-        </w:rPr>
-        <w:t>8</w:t>
-      </w:r>
-    </w:p>
-    <w:p/>
-    <w:p>
-      <w:pPr>
-        <w:rPr>
-          <w:rFonts w:ascii="Segoe UI Emoji" w:hAnsi="Segoe UI Emoji" w:cs="Segoe UI Emoji"/>
-          <w:b/>
-          <w:bCs/>
-        </w:rPr>
-      </w:pPr>
-      <w:r>
-        <w:rPr>
-          <w:rFonts w:ascii="Segoe UI Emoji" w:hAnsi="Segoe UI Emoji" w:cs="Segoe UI Emoji"/>
-          <w:b/>
-          <w:bCs/>
-        </w:rPr>
-        <w:t>Romero</w:t>
-      </w:r>
-      <w:r>
-        <w:rPr>
-          <w:rFonts w:ascii="Segoe UI Emoji" w:hAnsi="Segoe UI Emoji" w:cs="Segoe UI Emoji"/>
-          <w:b/>
-          <w:bCs/>
-        </w:rPr>
-        <w:t xml:space="preserve"> </w:t>
-      </w:r>
-      <w:proofErr w:type="spellStart"/>
-      <w:r>
-        <w:rPr>
-          <w:rFonts w:ascii="Segoe UI Emoji" w:hAnsi="Segoe UI Emoji" w:cs="Segoe UI Emoji"/>
-          <w:b/>
-          <w:bCs/>
-        </w:rPr>
-        <w:t>Joaquin</w:t>
-      </w:r>
-      <w:proofErr w:type="spellEnd"/>
-    </w:p>
-    <w:p>
-      <w:pPr>
-        <w:rPr>
-          <w:rFonts w:ascii="Segoe UI Emoji" w:hAnsi="Segoe UI Emoji" w:cs="Segoe UI Emoji"/>
-          <w:b/>
-          <w:bCs/>
-        </w:rPr>
-      </w:pPr>
-    </w:p>
-    <w:p>
-      <w:pPr>
-        <w:rPr>
-          <w:rFonts w:ascii="Segoe UI Emoji" w:hAnsi="Segoe UI Emoji" w:cs="Segoe UI Emoji"/>
-        </w:rPr>
-      </w:pPr>
-      <w:proofErr w:type="gramStart"/>
-      <w:r>
-        <w:rPr>
-          <w:rFonts w:ascii="Segoe UI Emoji" w:hAnsi="Segoe UI Emoji" w:cs="Segoe UI Emoji"/>
-        </w:rPr>
-        <w:t>🎉</w:t>
-      </w:r>
-      <w:r>
-        <w:t>¡</w:t>
-      </w:r>
-      <w:proofErr w:type="gramEnd"/>
-      <w:r>
-        <w:t xml:space="preserve">Felicitaciones por la entrega del Desafío 01! </w:t>
-      </w:r>
-      <w:r>
-        <w:rPr>
-          <w:rFonts w:ascii="Segoe UI Emoji" w:hAnsi="Segoe UI Emoji" w:cs="Segoe UI Emoji"/>
-        </w:rPr>
-        <w:t>🎉</w:t>
-      </w:r>
-    </w:p>
-    <w:p/>
-    <w:p/>
-    <w:p>
-      <w:r>
-        <w:t>Primeramente, quería felicitarte por el trabajo que realizaste. El resultado esta logrado.</w:t>
-      </w:r>
-    </w:p>
-    <w:p/>
-    <w:p/>
-    <w:p>
-      <w:r>
-        <w:t xml:space="preserve">La estructura del documento </w:t>
-      </w:r>
-      <w:proofErr w:type="spellStart"/>
-      <w:r>
-        <w:t>html</w:t>
-      </w:r>
-      <w:proofErr w:type="spellEnd"/>
-      <w:r>
-        <w:t xml:space="preserve"> es correcto, respetaste el orden de aplicación de uso de etiquetas de encabezado (h1, h2, etc..), el manejo de etiquetas para textos y aplicación de listas desordenadas.</w:t>
-      </w:r>
-    </w:p>
-    <w:p/>
-    <w:p>
-      <w:proofErr w:type="spellStart"/>
-      <w:r>
-        <w:t>Buenisimo</w:t>
-      </w:r>
-      <w:proofErr w:type="spellEnd"/>
-      <w:r>
-        <w:t xml:space="preserve"> que pudiste diferenciar el uso de etiquetas &lt;b&gt; y &lt;</w:t>
+        <w:t xml:space="preserve">, </w:t>
+      </w:r>
+      <w:proofErr w:type="spellStart"/>
+      <w:r>
+        <w:t>r</w:t>
+      </w:r>
+      <w:r>
+        <w:t>ecorda</w:t>
+      </w:r>
+      <w:proofErr w:type="spellEnd"/>
+      <w:r>
+        <w:t xml:space="preserve"> que la etiqueta &lt;</w:t>
       </w:r>
       <w:proofErr w:type="spellStart"/>
       <w:r>
@@ -1308,17 +1337,38 @@
       </w:r>
       <w:proofErr w:type="spellEnd"/>
       <w:r>
-        <w:t>&gt;.</w:t>
-      </w:r>
-    </w:p>
-    <w:p/>
-    <w:p/>
-    <w:p>
-      <w:r>
-        <w:t>Observaciones a tu trabajo son:</w:t>
-      </w:r>
-    </w:p>
-    <w:p/>
+        <w:t xml:space="preserve">&gt; le dice a los motores de búsqueda que esa </w:t>
+      </w:r>
+      <w:proofErr w:type="spellStart"/>
+      <w:r>
+        <w:t>info</w:t>
+      </w:r>
+      <w:proofErr w:type="spellEnd"/>
+      <w:r>
+        <w:t xml:space="preserve"> es importante y que la tome en cuenta cuando imprime los resultados de </w:t>
+      </w:r>
+      <w:r>
+        <w:t>búsqueda</w:t>
+      </w:r>
+      <w:r>
+        <w:t xml:space="preserve">, por lo cual es recomendable utilizarla con recaudo. </w:t>
+      </w:r>
+    </w:p>
+    <w:p>
+      <w:pPr>
+        <w:pStyle w:val="Prrafodelista"/>
+      </w:pPr>
+    </w:p>
+    <w:p>
+      <w:pPr>
+        <w:pStyle w:val="Prrafodelista"/>
+      </w:pPr>
+    </w:p>
+    <w:p>
+      <w:pPr>
+        <w:pStyle w:val="Prrafodelista"/>
+      </w:pPr>
+    </w:p>
     <w:p>
       <w:pPr>
         <w:pStyle w:val="Prrafodelista"/>
@@ -1327,6 +1377,342 @@
           <w:numId w:val="1"/>
         </w:numPr>
       </w:pPr>
+      <w:r>
+        <w:t>Falto aplicar estructura de lista desordenada en el parte de ¿Qué significa? La palabra FODA:</w:t>
+      </w:r>
+    </w:p>
+    <w:p>
+      <w:pPr>
+        <w:ind w:left="1416"/>
+      </w:pPr>
+      <w:r>
+        <w:t xml:space="preserve">            &lt;</w:t>
+      </w:r>
+      <w:proofErr w:type="spellStart"/>
+      <w:r>
+        <w:t>ul</w:t>
+      </w:r>
+      <w:proofErr w:type="spellEnd"/>
+      <w:r>
+        <w:t>&gt;</w:t>
+      </w:r>
+    </w:p>
+    <w:p>
+      <w:pPr>
+        <w:ind w:left="1416"/>
+      </w:pPr>
+      <w:r>
+        <w:t xml:space="preserve">                &lt;</w:t>
+      </w:r>
+      <w:proofErr w:type="spellStart"/>
+      <w:r>
+        <w:t>li</w:t>
+      </w:r>
+      <w:proofErr w:type="spellEnd"/>
+      <w:r>
+        <w:t>&gt;&lt;b&gt;F&lt;/b&gt;</w:t>
+      </w:r>
+      <w:proofErr w:type="spellStart"/>
+      <w:r>
+        <w:t>ortalezas</w:t>
+      </w:r>
+      <w:proofErr w:type="spellEnd"/>
+      <w:r>
+        <w:t>&lt;/</w:t>
+      </w:r>
+      <w:proofErr w:type="spellStart"/>
+      <w:r>
+        <w:t>li</w:t>
+      </w:r>
+      <w:proofErr w:type="spellEnd"/>
+      <w:r>
+        <w:t>&gt;</w:t>
+      </w:r>
+    </w:p>
+    <w:p>
+      <w:pPr>
+        <w:ind w:left="1416"/>
+      </w:pPr>
+      <w:r>
+        <w:lastRenderedPageBreak/>
+        <w:t xml:space="preserve">                &lt;</w:t>
+      </w:r>
+      <w:proofErr w:type="spellStart"/>
+      <w:r>
+        <w:t>li</w:t>
+      </w:r>
+      <w:proofErr w:type="spellEnd"/>
+      <w:r>
+        <w:t>&gt;&lt;b&gt;O&lt;/b&gt;</w:t>
+      </w:r>
+      <w:proofErr w:type="spellStart"/>
+      <w:r>
+        <w:t>bjetivos</w:t>
+      </w:r>
+      <w:proofErr w:type="spellEnd"/>
+      <w:r>
+        <w:t>&lt;/</w:t>
+      </w:r>
+      <w:proofErr w:type="spellStart"/>
+      <w:r>
+        <w:t>li</w:t>
+      </w:r>
+      <w:proofErr w:type="spellEnd"/>
+      <w:r>
+        <w:t>&gt;</w:t>
+      </w:r>
+    </w:p>
+    <w:p>
+      <w:pPr>
+        <w:ind w:left="1416"/>
+      </w:pPr>
+      <w:r>
+        <w:t xml:space="preserve">                &lt;</w:t>
+      </w:r>
+      <w:proofErr w:type="spellStart"/>
+      <w:r>
+        <w:t>li</w:t>
+      </w:r>
+      <w:proofErr w:type="spellEnd"/>
+      <w:r>
+        <w:t>&gt;&lt;b&gt;D&lt;/b&gt;</w:t>
+      </w:r>
+      <w:proofErr w:type="spellStart"/>
+      <w:r>
+        <w:t>ebilidades</w:t>
+      </w:r>
+      <w:proofErr w:type="spellEnd"/>
+      <w:r>
+        <w:t>&lt;/</w:t>
+      </w:r>
+      <w:proofErr w:type="spellStart"/>
+      <w:r>
+        <w:t>li</w:t>
+      </w:r>
+      <w:proofErr w:type="spellEnd"/>
+      <w:r>
+        <w:t>&gt;</w:t>
+      </w:r>
+    </w:p>
+    <w:p>
+      <w:pPr>
+        <w:ind w:left="1416"/>
+      </w:pPr>
+      <w:r>
+        <w:t xml:space="preserve">                &lt;</w:t>
+      </w:r>
+      <w:proofErr w:type="spellStart"/>
+      <w:r>
+        <w:t>li</w:t>
+      </w:r>
+      <w:proofErr w:type="spellEnd"/>
+      <w:r>
+        <w:t>&gt;&lt;b&gt;A&lt;/b&gt;menazas&lt;/</w:t>
+      </w:r>
+      <w:proofErr w:type="spellStart"/>
+      <w:r>
+        <w:t>li</w:t>
+      </w:r>
+      <w:proofErr w:type="spellEnd"/>
+      <w:r>
+        <w:t xml:space="preserve">&gt;           </w:t>
+      </w:r>
+    </w:p>
+    <w:p>
+      <w:pPr>
+        <w:ind w:left="1416"/>
+      </w:pPr>
+      <w:r>
+        <w:t xml:space="preserve">            &lt;/</w:t>
+      </w:r>
+      <w:proofErr w:type="spellStart"/>
+      <w:r>
+        <w:t>ul</w:t>
+      </w:r>
+      <w:proofErr w:type="spellEnd"/>
+      <w:r>
+        <w:t>&gt;</w:t>
+      </w:r>
+    </w:p>
+    <w:p>
+      <w:pPr>
+        <w:ind w:left="708"/>
+      </w:pPr>
+      <w:r>
+        <w:t xml:space="preserve">Destaco que aplicaste etiqueta &lt;b&gt; para resalta en negrita la </w:t>
+      </w:r>
+      <w:proofErr w:type="gramStart"/>
+      <w:r>
+        <w:t>primer letra</w:t>
+      </w:r>
+      <w:proofErr w:type="gramEnd"/>
+      <w:r>
+        <w:t xml:space="preserve"> y no usaste </w:t>
+      </w:r>
+      <w:proofErr w:type="spellStart"/>
+      <w:r>
+        <w:t>strong</w:t>
+      </w:r>
+      <w:proofErr w:type="spellEnd"/>
+      <w:r>
+        <w:t>.</w:t>
+      </w:r>
+    </w:p>
+    <w:p/>
+    <w:p>
+      <w:pPr>
+        <w:pStyle w:val="Prrafodelista"/>
+        <w:ind w:left="1440"/>
+      </w:pPr>
+    </w:p>
+    <w:p/>
+    <w:p>
+      <w:r>
+        <w:t>Muy buen trabajo ¡</w:t>
+      </w:r>
+    </w:p>
+    <w:p/>
+    <w:p>
+      <w:r>
+        <w:t xml:space="preserve">Tu nota en el Desafío 01 es: </w:t>
+      </w:r>
+      <w:r>
+        <w:rPr>
+          <w:b/>
+          <w:bCs/>
+        </w:rPr>
+        <w:t>8</w:t>
+      </w:r>
+    </w:p>
+    <w:p/>
+    <w:p>
+      <w:pPr>
+        <w:rPr>
+          <w:rFonts w:ascii="Segoe UI Emoji" w:hAnsi="Segoe UI Emoji" w:cs="Segoe UI Emoji"/>
+          <w:b/>
+          <w:bCs/>
+        </w:rPr>
+      </w:pPr>
+      <w:r>
+        <w:rPr>
+          <w:rFonts w:ascii="Segoe UI Emoji" w:hAnsi="Segoe UI Emoji" w:cs="Segoe UI Emoji"/>
+          <w:b/>
+          <w:bCs/>
+        </w:rPr>
+        <w:t>Romero</w:t>
+      </w:r>
+      <w:r>
+        <w:rPr>
+          <w:rFonts w:ascii="Segoe UI Emoji" w:hAnsi="Segoe UI Emoji" w:cs="Segoe UI Emoji"/>
+          <w:b/>
+          <w:bCs/>
+        </w:rPr>
+        <w:t xml:space="preserve"> </w:t>
+      </w:r>
+      <w:proofErr w:type="spellStart"/>
+      <w:r>
+        <w:rPr>
+          <w:rFonts w:ascii="Segoe UI Emoji" w:hAnsi="Segoe UI Emoji" w:cs="Segoe UI Emoji"/>
+          <w:b/>
+          <w:bCs/>
+        </w:rPr>
+        <w:t>Joaquin</w:t>
+      </w:r>
+      <w:proofErr w:type="spellEnd"/>
+    </w:p>
+    <w:p>
+      <w:pPr>
+        <w:rPr>
+          <w:rFonts w:ascii="Segoe UI Emoji" w:hAnsi="Segoe UI Emoji" w:cs="Segoe UI Emoji"/>
+          <w:b/>
+          <w:bCs/>
+        </w:rPr>
+      </w:pPr>
+    </w:p>
+    <w:p>
+      <w:pPr>
+        <w:rPr>
+          <w:rFonts w:ascii="Segoe UI Emoji" w:hAnsi="Segoe UI Emoji" w:cs="Segoe UI Emoji"/>
+        </w:rPr>
+      </w:pPr>
+      <w:proofErr w:type="gramStart"/>
+      <w:r>
+        <w:rPr>
+          <w:rFonts w:ascii="Segoe UI Emoji" w:hAnsi="Segoe UI Emoji" w:cs="Segoe UI Emoji"/>
+        </w:rPr>
+        <w:t>🎉</w:t>
+      </w:r>
+      <w:r>
+        <w:t>¡</w:t>
+      </w:r>
+      <w:proofErr w:type="gramEnd"/>
+      <w:r>
+        <w:t xml:space="preserve">Felicitaciones por la entrega del Desafío 01! </w:t>
+      </w:r>
+      <w:r>
+        <w:rPr>
+          <w:rFonts w:ascii="Segoe UI Emoji" w:hAnsi="Segoe UI Emoji" w:cs="Segoe UI Emoji"/>
+        </w:rPr>
+        <w:t>🎉</w:t>
+      </w:r>
+    </w:p>
+    <w:p/>
+    <w:p/>
+    <w:p>
+      <w:r>
+        <w:t>Primeramente, quería felicitarte por el trabajo que realizaste. El resultado esta logrado.</w:t>
+      </w:r>
+    </w:p>
+    <w:p/>
+    <w:p/>
+    <w:p>
+      <w:r>
+        <w:t xml:space="preserve">La estructura del documento </w:t>
+      </w:r>
+      <w:proofErr w:type="spellStart"/>
+      <w:r>
+        <w:t>html</w:t>
+      </w:r>
+      <w:proofErr w:type="spellEnd"/>
+      <w:r>
+        <w:t xml:space="preserve"> es correcto, respetaste el orden de aplicación de uso de etiquetas de encabezado (h1, h2, etc..), el manejo de etiquetas para textos y aplicación de listas desordenadas.</w:t>
+      </w:r>
+    </w:p>
+    <w:p/>
+    <w:p>
+      <w:proofErr w:type="spellStart"/>
+      <w:r>
+        <w:t>Buenisimo</w:t>
+      </w:r>
+      <w:proofErr w:type="spellEnd"/>
+      <w:r>
+        <w:t xml:space="preserve"> que pudiste diferenciar el uso de etiquetas &lt;b&gt; y &lt;</w:t>
+      </w:r>
+      <w:proofErr w:type="spellStart"/>
+      <w:r>
+        <w:t>strong</w:t>
+      </w:r>
+      <w:proofErr w:type="spellEnd"/>
+      <w:r>
+        <w:t>&gt;.</w:t>
+      </w:r>
+    </w:p>
+    <w:p/>
+    <w:p/>
+    <w:p>
+      <w:r>
+        <w:t>Observaciones a tu trabajo son:</w:t>
+      </w:r>
+    </w:p>
+    <w:p/>
+    <w:p>
+      <w:pPr>
+        <w:pStyle w:val="Prrafodelista"/>
+        <w:numPr>
+          <w:ilvl w:val="0"/>
+          <w:numId w:val="1"/>
+        </w:numPr>
+      </w:pPr>
       <w:proofErr w:type="spellStart"/>
       <w:r>
         <w:t>Recorda</w:t>
@@ -1507,7 +1893,6 @@
     <w:p/>
     <w:p>
       <w:r>
-        <w:lastRenderedPageBreak/>
         <w:t xml:space="preserve">Correcta la vinculación de la hoja de estilos al </w:t>
       </w:r>
       <w:proofErr w:type="spellStart"/>
@@ -2026,7 +2411,6 @@
     </w:p>
     <w:p>
       <w:r>
-        <w:lastRenderedPageBreak/>
         <w:t xml:space="preserve">Destaco la correcta disposición de las imágenes en los ejercicios con </w:t>
       </w:r>
       <w:proofErr w:type="spellStart"/>
@@ -2112,6 +2496,7 @@
     <w:p/>
     <w:p>
       <w:r>
+        <w:lastRenderedPageBreak/>
         <w:t xml:space="preserve">Tu nota en el Desafío 02 es: </w:t>
       </w:r>
       <w:r>
@@ -2288,7 +2673,6 @@
     <w:p/>
     <w:p>
       <w:r>
-        <w:lastRenderedPageBreak/>
         <w:t>Excelente trabajo ¡</w:t>
       </w:r>
     </w:p>
@@ -2378,6 +2762,7 @@
     <w:p/>
     <w:p>
       <w:r>
+        <w:lastRenderedPageBreak/>
         <w:t>Primeramente, quería felicitarte por el trabajo que realizaste. El resultado logrado en los 3 ejercicios es el esperado.</w:t>
       </w:r>
     </w:p>
@@ -2516,7 +2901,6 @@
     <w:p/>
     <w:p>
       <w:r>
-        <w:lastRenderedPageBreak/>
         <w:t>Excelente trabajo ¡</w:t>
       </w:r>
     </w:p>
@@ -3331,6 +3715,7 @@
     <w:p/>
     <w:p>
       <w:r>
+        <w:lastRenderedPageBreak/>
         <w:t xml:space="preserve">Tu nota en el Desafío 01 es: </w:t>
       </w:r>
       <w:r>
@@ -3830,6 +4215,7 @@
     <w:p/>
     <w:p>
       <w:r>
+        <w:lastRenderedPageBreak/>
         <w:t>El manejo de etiquetas para textos y la estructura del documento es correcto</w:t>
       </w:r>
     </w:p>
@@ -4194,7 +4580,6 @@
     </w:p>
     <w:p>
       <w:r>
-        <w:lastRenderedPageBreak/>
         <w:t xml:space="preserve">               &lt;p&gt;</w:t>
       </w:r>
     </w:p>
@@ -4266,6 +4651,7 @@
         <w:ind w:left="1416"/>
       </w:pPr>
       <w:r>
+        <w:lastRenderedPageBreak/>
         <w:t>&lt;h4&gt;Fortalezas&lt;/h4&gt;</w:t>
       </w:r>
     </w:p>
@@ -4414,7 +4800,6 @@
     <w:p/>
     <w:p>
       <w:r>
-        <w:lastRenderedPageBreak/>
         <w:t>Primeramente, quería felicitarte por el trabajo que realizaste. El resultado visual se ve como el de referencia.</w:t>
       </w:r>
     </w:p>
@@ -4755,6 +5140,7 @@
       </w:pPr>
       <w:proofErr w:type="spellStart"/>
       <w:r>
+        <w:lastRenderedPageBreak/>
         <w:t>Recordá</w:t>
       </w:r>
       <w:proofErr w:type="spellEnd"/>
@@ -5036,7 +5422,11 @@
       </w:r>
       <w:proofErr w:type="spellEnd"/>
       <w:r>
-        <w:t xml:space="preserve"> va en negrita podes utilizar en lugar de &lt;</w:t>
+        <w:t xml:space="preserve"> va en negrita podes </w:t>
+      </w:r>
+      <w:r>
+        <w:lastRenderedPageBreak/>
+        <w:t>utilizar en lugar de &lt;</w:t>
       </w:r>
       <w:proofErr w:type="spellStart"/>
       <w:r>
@@ -5302,92 +5692,92 @@
         <w:rPr>
           <w:rFonts w:ascii="Segoe UI Emoji" w:hAnsi="Segoe UI Emoji" w:cs="Segoe UI Emoji"/>
         </w:rPr>
+        <w:t>🎉</w:t>
+      </w:r>
+      <w:r>
+        <w:t>¡</w:t>
+      </w:r>
+      <w:proofErr w:type="gramEnd"/>
+      <w:r>
+        <w:t xml:space="preserve">Felicitaciones por la entrega del Desafío 01! </w:t>
+      </w:r>
+      <w:r>
+        <w:rPr>
+          <w:rFonts w:ascii="Segoe UI Emoji" w:hAnsi="Segoe UI Emoji" w:cs="Segoe UI Emoji"/>
+        </w:rPr>
+        <w:t>🎉</w:t>
+      </w:r>
+    </w:p>
+    <w:p/>
+    <w:p/>
+    <w:p>
+      <w:r>
+        <w:t>Primeramente, quería felicitarte por el trabajo que realizaste. El resultado visual se ve como el de las imágenes de referencia.</w:t>
+      </w:r>
+    </w:p>
+    <w:p/>
+    <w:p>
+      <w:r>
+        <w:t>El manejo de etiquetas para textos y listados es correcto.</w:t>
+      </w:r>
+    </w:p>
+    <w:p/>
+    <w:p>
+      <w:proofErr w:type="spellStart"/>
+      <w:r>
+        <w:t>R</w:t>
+      </w:r>
+      <w:r>
+        <w:t>ecorda</w:t>
+      </w:r>
+      <w:proofErr w:type="spellEnd"/>
+      <w:r>
+        <w:t xml:space="preserve"> cambiar el lenguaje a español &lt;</w:t>
+      </w:r>
+      <w:proofErr w:type="spellStart"/>
+      <w:r>
+        <w:t>html</w:t>
+      </w:r>
+      <w:proofErr w:type="spellEnd"/>
+      <w:r>
+        <w:t xml:space="preserve"> </w:t>
+      </w:r>
+      <w:proofErr w:type="spellStart"/>
+      <w:r>
+        <w:t>lang</w:t>
+      </w:r>
+      <w:proofErr w:type="spellEnd"/>
+      <w:r>
+        <w:t xml:space="preserve">="es"&gt; lo cual es </w:t>
+      </w:r>
+      <w:proofErr w:type="gramStart"/>
+      <w:r>
+        <w:t>bueno  porque</w:t>
+      </w:r>
+      <w:proofErr w:type="gramEnd"/>
+      <w:r>
+        <w:t xml:space="preserve"> le dice a los motores de búsqueda en que idioma esta tu sitio web.</w:t>
+      </w:r>
+    </w:p>
+    <w:p/>
+    <w:p>
+      <w:r>
+        <w:t>Genial que hayas diferenciado cuando usar etiquetas &lt;</w:t>
+      </w:r>
+      <w:proofErr w:type="spellStart"/>
+      <w:r>
+        <w:t>strong</w:t>
+      </w:r>
+      <w:proofErr w:type="spellEnd"/>
+      <w:r>
+        <w:t xml:space="preserve">&gt; y &lt;b&gt;. </w:t>
+      </w:r>
+    </w:p>
+    <w:p/>
+    <w:p/>
+    <w:p>
+      <w:r>
         <w:lastRenderedPageBreak/>
-        <w:t>🎉</w:t>
-      </w:r>
-      <w:r>
-        <w:t>¡</w:t>
-      </w:r>
-      <w:proofErr w:type="gramEnd"/>
-      <w:r>
-        <w:t xml:space="preserve">Felicitaciones por la entrega del Desafío 01! </w:t>
-      </w:r>
-      <w:r>
-        <w:rPr>
-          <w:rFonts w:ascii="Segoe UI Emoji" w:hAnsi="Segoe UI Emoji" w:cs="Segoe UI Emoji"/>
-        </w:rPr>
-        <w:t>🎉</w:t>
-      </w:r>
-    </w:p>
-    <w:p/>
-    <w:p/>
-    <w:p>
-      <w:r>
-        <w:t>Primeramente, quería felicitarte por el trabajo que realizaste. El resultado visual se ve como el de las imágenes de referencia.</w:t>
-      </w:r>
-    </w:p>
-    <w:p/>
-    <w:p>
-      <w:r>
-        <w:t>El manejo de etiquetas para textos y listados es correcto.</w:t>
-      </w:r>
-    </w:p>
-    <w:p/>
-    <w:p>
-      <w:proofErr w:type="spellStart"/>
-      <w:r>
-        <w:t>R</w:t>
-      </w:r>
-      <w:r>
-        <w:t>ecorda</w:t>
-      </w:r>
-      <w:proofErr w:type="spellEnd"/>
-      <w:r>
-        <w:t xml:space="preserve"> cambiar el lenguaje a español &lt;</w:t>
-      </w:r>
-      <w:proofErr w:type="spellStart"/>
-      <w:r>
-        <w:t>html</w:t>
-      </w:r>
-      <w:proofErr w:type="spellEnd"/>
-      <w:r>
-        <w:t xml:space="preserve"> </w:t>
-      </w:r>
-      <w:proofErr w:type="spellStart"/>
-      <w:r>
-        <w:t>lang</w:t>
-      </w:r>
-      <w:proofErr w:type="spellEnd"/>
-      <w:r>
-        <w:t xml:space="preserve">="es"&gt; lo cual es </w:t>
-      </w:r>
-      <w:proofErr w:type="gramStart"/>
-      <w:r>
-        <w:t>bueno  porque</w:t>
-      </w:r>
-      <w:proofErr w:type="gramEnd"/>
-      <w:r>
-        <w:t xml:space="preserve"> le dice a los motores de búsqueda en que idioma esta tu sitio web.</w:t>
-      </w:r>
-    </w:p>
-    <w:p/>
-    <w:p>
-      <w:r>
-        <w:t>Genial que hayas diferenciado cuando usar etiquetas &lt;</w:t>
-      </w:r>
-      <w:proofErr w:type="spellStart"/>
-      <w:r>
-        <w:t>strong</w:t>
-      </w:r>
-      <w:proofErr w:type="spellEnd"/>
-      <w:r>
-        <w:t xml:space="preserve">&gt; y &lt;b&gt;. </w:t>
-      </w:r>
-    </w:p>
-    <w:p/>
-    <w:p/>
-    <w:p>
-      <w:r>
         <w:t>Observaciones a tu trabajo son:</w:t>
       </w:r>
     </w:p>
@@ -5580,7 +5970,6 @@
         <w:ind w:left="1416"/>
       </w:pPr>
       <w:r>
-        <w:lastRenderedPageBreak/>
         <w:t xml:space="preserve">                Un &lt;b&gt;Análisis FODA&lt;/b&gt; es una herramienta …</w:t>
       </w:r>
     </w:p>
@@ -5830,7 +6219,6 @@
     <w:p/>
     <w:p>
       <w:r>
-        <w:lastRenderedPageBreak/>
         <w:t xml:space="preserve">Respetaste el orden de aplicación de uso de etiquetas de encabezado (h1, h2, etc..) y el manejo de etiquetas para textos es correcto. </w:t>
       </w:r>
     </w:p>
@@ -6184,6 +6572,7 @@
     <w:p/>
     <w:p>
       <w:r>
+        <w:lastRenderedPageBreak/>
         <w:t xml:space="preserve">Los documentos </w:t>
       </w:r>
       <w:proofErr w:type="spellStart"/>
@@ -6937,7 +7326,6 @@
         <w:ind w:left="1416"/>
       </w:pPr>
       <w:r>
-        <w:lastRenderedPageBreak/>
         <w:t>&lt;h4&gt;</w:t>
       </w:r>
       <w:r>
@@ -7152,7 +7540,6 @@
       </w:pPr>
       <w:proofErr w:type="spellStart"/>
       <w:r>
-        <w:lastRenderedPageBreak/>
         <w:t>Recorda</w:t>
       </w:r>
       <w:proofErr w:type="spellEnd"/>
@@ -7514,7 +7901,6 @@
       </w:pPr>
       <w:proofErr w:type="spellStart"/>
       <w:r>
-        <w:lastRenderedPageBreak/>
         <w:t>Recordá</w:t>
       </w:r>
       <w:proofErr w:type="spellEnd"/>

</xml_diff>